<commit_message>
mockups poging 2 toegevoegd
</commit_message>
<xml_diff>
--- a/doc/CloudApplications_Documentation (1).docx
+++ b/doc/CloudApplications_Documentation (1).docx
@@ -16,7 +16,6 @@
           <w:r>
             <w:rPr>
               <w:noProof/>
-              <w:lang w:val="nl-BE" w:eastAsia="nl-BE"/>
             </w:rPr>
             <mc:AlternateContent>
               <mc:Choice Requires="wps">
@@ -89,7 +88,7 @@
                   </wp:anchor>
                 </w:drawing>
               </mc:Choice>
-              <mc:Fallback xmlns:w16se="http://schemas.microsoft.com/office/word/2015/wordml/symex" xmlns:cx2="http://schemas.microsoft.com/office/drawing/2015/10/21/chartex" xmlns:cx1="http://schemas.microsoft.com/office/drawing/2015/9/8/chartex" xmlns:cx="http://schemas.microsoft.com/office/drawing/2014/chartex">
+              <mc:Fallback xmlns:cx="http://schemas.microsoft.com/office/drawing/2014/chartex" xmlns:cx1="http://schemas.microsoft.com/office/drawing/2015/9/8/chartex" xmlns:cx2="http://schemas.microsoft.com/office/drawing/2015/10/21/chartex" xmlns:w16se="http://schemas.microsoft.com/office/word/2015/wordml/symex">
                 <w:pict>
                   <v:roundrect w14:anchorId="721A75B7" id="AutoVorm 622" o:spid="_x0000_s1026" style="position:absolute;margin-left:0;margin-top:0;width:561.35pt;height:742.95pt;z-index:251662336;visibility:visible;mso-wrap-style:square;mso-width-percent:920;mso-height-percent:940;mso-wrap-distance-left:9pt;mso-wrap-distance-top:0;mso-wrap-distance-right:9pt;mso-wrap-distance-bottom:0;mso-position-horizontal:center;mso-position-horizontal-relative:page;mso-position-vertical:center;mso-position-vertical-relative:page;mso-width-percent:920;mso-height-percent:940;mso-width-relative:page;mso-height-relative:page;v-text-anchor:top" arcsize="2269f" o:gfxdata="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" o:allowincell="f" filled="f" fillcolor="black">
                     <w10:wrap anchorx="page" anchory="page"/>
@@ -101,7 +100,6 @@
           <w:r>
             <w:rPr>
               <w:noProof/>
-              <w:lang w:val="nl-BE" w:eastAsia="nl-BE"/>
             </w:rPr>
             <mc:AlternateContent>
               <mc:Choice Requires="wps">
@@ -203,7 +201,7 @@
                                     </w:tcPr>
                                     <w:p>
                                       <w:pPr>
-                                        <w:pStyle w:val="NoSpacing"/>
+                                        <w:pStyle w:val="Geenafstand"/>
                                         <w:rPr>
                                           <w:sz w:val="8"/>
                                           <w:szCs w:val="8"/>
@@ -225,7 +223,7 @@
                                     </w:tcPr>
                                     <w:p>
                                       <w:pPr>
-                                        <w:pStyle w:val="NoSpacing"/>
+                                        <w:pStyle w:val="Geenafstand"/>
                                         <w:suppressOverlap/>
                                         <w:jc w:val="center"/>
                                         <w:rPr>
@@ -283,7 +281,7 @@
                                     </w:tcPr>
                                     <w:p>
                                       <w:pPr>
-                                        <w:pStyle w:val="NoSpacing"/>
+                                        <w:pStyle w:val="Geenafstand"/>
                                         <w:rPr>
                                           <w:sz w:val="8"/>
                                           <w:szCs w:val="8"/>
@@ -304,7 +302,7 @@
                                     </w:tcPr>
                                     <w:p>
                                       <w:pPr>
-                                        <w:pStyle w:val="NoSpacing"/>
+                                        <w:pStyle w:val="Geenafstand"/>
                                         <w:suppressOverlap/>
                                         <w:jc w:val="center"/>
                                         <w:rPr>
@@ -400,7 +398,7 @@
                               </w:tcPr>
                               <w:p>
                                 <w:pPr>
-                                  <w:pStyle w:val="NoSpacing"/>
+                                  <w:pStyle w:val="Geenafstand"/>
                                   <w:rPr>
                                     <w:sz w:val="8"/>
                                     <w:szCs w:val="8"/>
@@ -422,7 +420,7 @@
                               </w:tcPr>
                               <w:p>
                                 <w:pPr>
-                                  <w:pStyle w:val="NoSpacing"/>
+                                  <w:pStyle w:val="Geenafstand"/>
                                   <w:suppressOverlap/>
                                   <w:jc w:val="center"/>
                                   <w:rPr>
@@ -480,7 +478,7 @@
                               </w:tcPr>
                               <w:p>
                                 <w:pPr>
-                                  <w:pStyle w:val="NoSpacing"/>
+                                  <w:pStyle w:val="Geenafstand"/>
                                   <w:rPr>
                                     <w:sz w:val="8"/>
                                     <w:szCs w:val="8"/>
@@ -501,7 +499,7 @@
                               </w:tcPr>
                               <w:p>
                                 <w:pPr>
-                                  <w:pStyle w:val="NoSpacing"/>
+                                  <w:pStyle w:val="Geenafstand"/>
                                   <w:suppressOverlap/>
                                   <w:jc w:val="center"/>
                                   <w:rPr>
@@ -553,7 +551,6 @@
           <w:r>
             <w:rPr>
               <w:noProof/>
-              <w:lang w:val="nl-BE" w:eastAsia="nl-BE"/>
             </w:rPr>
             <mc:AlternateContent>
               <mc:Choice Requires="wps">
@@ -624,7 +621,7 @@
                             <w:txbxContent>
                               <w:p>
                                 <w:pPr>
-                                  <w:pStyle w:val="NoSpacing"/>
+                                  <w:pStyle w:val="Geenafstand"/>
                                   <w:spacing w:line="276" w:lineRule="auto"/>
                                   <w:suppressOverlap/>
                                   <w:jc w:val="center"/>
@@ -650,7 +647,7 @@
                               </w:p>
                               <w:p>
                                 <w:pPr>
-                                  <w:pStyle w:val="NoSpacing"/>
+                                  <w:pStyle w:val="Geenafstand"/>
                                   <w:spacing w:line="276" w:lineRule="auto"/>
                                   <w:jc w:val="center"/>
                                 </w:pPr>
@@ -738,7 +735,7 @@
     </w:p>
     <w:p>
       <w:pPr>
-        <w:pStyle w:val="Title"/>
+        <w:pStyle w:val="Titel"/>
         <w:rPr>
           <w:smallCaps w:val="0"/>
         </w:rPr>
@@ -770,7 +767,7 @@
     </w:p>
     <w:p>
       <w:pPr>
-        <w:pStyle w:val="Subtitle"/>
+        <w:pStyle w:val="Ondertitel"/>
       </w:pPr>
       <w:sdt>
         <w:sdtPr>
@@ -796,7 +793,7 @@
     </w:p>
     <w:p>
       <w:pPr>
-        <w:pStyle w:val="Heading1"/>
+        <w:pStyle w:val="Kop1"/>
       </w:pPr>
       <w:r>
         <w:t>Project Omschrijving</w:t>
@@ -813,7 +810,7 @@
     </w:p>
     <w:p>
       <w:pPr>
-        <w:pStyle w:val="ListParagraph"/>
+        <w:pStyle w:val="Lijstalinea"/>
         <w:numPr>
           <w:ilvl w:val="0"/>
           <w:numId w:val="11"/>
@@ -840,7 +837,7 @@
     </w:p>
     <w:p>
       <w:pPr>
-        <w:pStyle w:val="ListParagraph"/>
+        <w:pStyle w:val="Lijstalinea"/>
         <w:spacing w:after="0" w:line="280" w:lineRule="atLeast"/>
         <w:rPr>
           <w:rFonts w:ascii="Arial" w:eastAsia="Times New Roman" w:hAnsi="Arial"/>
@@ -888,17 +885,39 @@
           <w:sz w:val="20"/>
           <w:szCs w:val="24"/>
         </w:rPr>
-        <w:t xml:space="preserve"> de link naar zijn online reposi</w:t>
-      </w:r>
-      <w:r>
-        <w:rPr>
-          <w:rFonts w:ascii="Arial" w:eastAsia="Times New Roman" w:hAnsi="Arial"/>
-          <w:i/>
-          <w:color w:val="auto"/>
-          <w:sz w:val="20"/>
-          <w:szCs w:val="24"/>
-        </w:rPr>
-        <w:t>tory. Als de leerkracht feedback wilt geven moet deze telkens weer naar het Ex</w:t>
+        <w:t xml:space="preserve"> de link naar zijn online </w:t>
+      </w:r>
+      <w:proofErr w:type="spellStart"/>
+      <w:r>
+        <w:rPr>
+          <w:rFonts w:ascii="Arial" w:eastAsia="Times New Roman" w:hAnsi="Arial"/>
+          <w:i/>
+          <w:color w:val="auto"/>
+          <w:sz w:val="20"/>
+          <w:szCs w:val="24"/>
+        </w:rPr>
+        <w:t>reposi</w:t>
+      </w:r>
+      <w:r>
+        <w:rPr>
+          <w:rFonts w:ascii="Arial" w:eastAsia="Times New Roman" w:hAnsi="Arial"/>
+          <w:i/>
+          <w:color w:val="auto"/>
+          <w:sz w:val="20"/>
+          <w:szCs w:val="24"/>
+        </w:rPr>
+        <w:t>tory</w:t>
+      </w:r>
+      <w:proofErr w:type="spellEnd"/>
+      <w:r>
+        <w:rPr>
+          <w:rFonts w:ascii="Arial" w:eastAsia="Times New Roman" w:hAnsi="Arial"/>
+          <w:i/>
+          <w:color w:val="auto"/>
+          <w:sz w:val="20"/>
+          <w:szCs w:val="24"/>
+        </w:rPr>
+        <w:t>. Als de leerkracht feedback wilt geven moet deze telkens weer naar het Ex</w:t>
       </w:r>
       <w:r>
         <w:rPr>
@@ -918,42 +937,108 @@
           <w:sz w:val="20"/>
           <w:szCs w:val="24"/>
         </w:rPr>
-        <w:t>el bestand gaan om de link te openen in de browser waarna hij pas feedback kan geven en commit</w:t>
-      </w:r>
-      <w:r>
-        <w:rPr>
-          <w:rFonts w:ascii="Arial" w:eastAsia="Times New Roman" w:hAnsi="Arial"/>
-          <w:i/>
-          <w:color w:val="auto"/>
-          <w:sz w:val="20"/>
-          <w:szCs w:val="24"/>
-        </w:rPr>
-        <w:t>ten op de online reposi</w:t>
-      </w:r>
-      <w:r>
-        <w:rPr>
-          <w:rFonts w:ascii="Arial" w:eastAsia="Times New Roman" w:hAnsi="Arial"/>
-          <w:i/>
-          <w:color w:val="auto"/>
-          <w:sz w:val="20"/>
-          <w:szCs w:val="24"/>
-        </w:rPr>
-        <w:t>tory. Als het aantal leerlingen toeneemt verliest de leerkracht telkens meer tijd.</w:t>
-      </w:r>
-      <w:r>
-        <w:rPr>
-          <w:rFonts w:ascii="Arial" w:eastAsia="Times New Roman" w:hAnsi="Arial"/>
-          <w:i/>
-          <w:color w:val="auto"/>
-          <w:sz w:val="20"/>
-          <w:szCs w:val="24"/>
-        </w:rPr>
-        <w:t xml:space="preserve"> Ook voor leerkrachten die niet veel kennis hebben van git of github is dit een moeilijke en langdurige taak. </w:t>
+        <w:t xml:space="preserve">el bestand gaan om de link te openen in de browser waarna hij pas feedback kan geven en </w:t>
+      </w:r>
+      <w:proofErr w:type="spellStart"/>
+      <w:r>
+        <w:rPr>
+          <w:rFonts w:ascii="Arial" w:eastAsia="Times New Roman" w:hAnsi="Arial"/>
+          <w:i/>
+          <w:color w:val="auto"/>
+          <w:sz w:val="20"/>
+          <w:szCs w:val="24"/>
+        </w:rPr>
+        <w:t>commit</w:t>
+      </w:r>
+      <w:r>
+        <w:rPr>
+          <w:rFonts w:ascii="Arial" w:eastAsia="Times New Roman" w:hAnsi="Arial"/>
+          <w:i/>
+          <w:color w:val="auto"/>
+          <w:sz w:val="20"/>
+          <w:szCs w:val="24"/>
+        </w:rPr>
+        <w:t>ten</w:t>
+      </w:r>
+      <w:proofErr w:type="spellEnd"/>
+      <w:r>
+        <w:rPr>
+          <w:rFonts w:ascii="Arial" w:eastAsia="Times New Roman" w:hAnsi="Arial"/>
+          <w:i/>
+          <w:color w:val="auto"/>
+          <w:sz w:val="20"/>
+          <w:szCs w:val="24"/>
+        </w:rPr>
+        <w:t xml:space="preserve"> op de online </w:t>
+      </w:r>
+      <w:proofErr w:type="spellStart"/>
+      <w:r>
+        <w:rPr>
+          <w:rFonts w:ascii="Arial" w:eastAsia="Times New Roman" w:hAnsi="Arial"/>
+          <w:i/>
+          <w:color w:val="auto"/>
+          <w:sz w:val="20"/>
+          <w:szCs w:val="24"/>
+        </w:rPr>
+        <w:t>reposi</w:t>
+      </w:r>
+      <w:r>
+        <w:rPr>
+          <w:rFonts w:ascii="Arial" w:eastAsia="Times New Roman" w:hAnsi="Arial"/>
+          <w:i/>
+          <w:color w:val="auto"/>
+          <w:sz w:val="20"/>
+          <w:szCs w:val="24"/>
+        </w:rPr>
+        <w:t>tory</w:t>
+      </w:r>
+      <w:proofErr w:type="spellEnd"/>
+      <w:r>
+        <w:rPr>
+          <w:rFonts w:ascii="Arial" w:eastAsia="Times New Roman" w:hAnsi="Arial"/>
+          <w:i/>
+          <w:color w:val="auto"/>
+          <w:sz w:val="20"/>
+          <w:szCs w:val="24"/>
+        </w:rPr>
+        <w:t>. Als het aantal leerlingen toeneemt verliest de leerkracht telkens meer tijd.</w:t>
+      </w:r>
+      <w:r>
+        <w:rPr>
+          <w:rFonts w:ascii="Arial" w:eastAsia="Times New Roman" w:hAnsi="Arial"/>
+          <w:i/>
+          <w:color w:val="auto"/>
+          <w:sz w:val="20"/>
+          <w:szCs w:val="24"/>
+        </w:rPr>
+        <w:t xml:space="preserve"> Ook voor leerkrachten die niet veel kennis hebben van git of </w:t>
+      </w:r>
+      <w:proofErr w:type="spellStart"/>
+      <w:r>
+        <w:rPr>
+          <w:rFonts w:ascii="Arial" w:eastAsia="Times New Roman" w:hAnsi="Arial"/>
+          <w:i/>
+          <w:color w:val="auto"/>
+          <w:sz w:val="20"/>
+          <w:szCs w:val="24"/>
+        </w:rPr>
+        <w:t>github</w:t>
+      </w:r>
+      <w:proofErr w:type="spellEnd"/>
+      <w:r>
+        <w:rPr>
+          <w:rFonts w:ascii="Arial" w:eastAsia="Times New Roman" w:hAnsi="Arial"/>
+          <w:i/>
+          <w:color w:val="auto"/>
+          <w:sz w:val="20"/>
+          <w:szCs w:val="24"/>
+        </w:rPr>
+        <w:t xml:space="preserve"> is dit een moeilijke en langdurige taak. </w:t>
       </w:r>
     </w:p>
     <w:p>
       <w:pPr>
-        <w:pStyle w:val="ListParagraph"/>
+        <w:pStyle w:val="Lijstalinea"/>
         <w:spacing w:after="0" w:line="280" w:lineRule="atLeast"/>
         <w:rPr>
           <w:rFonts w:ascii="Arial" w:eastAsia="Times New Roman" w:hAnsi="Arial"/>
@@ -966,7 +1051,7 @@
     </w:p>
     <w:p>
       <w:pPr>
-        <w:pStyle w:val="ListParagraph"/>
+        <w:pStyle w:val="Lijstalinea"/>
         <w:numPr>
           <w:ilvl w:val="0"/>
           <w:numId w:val="11"/>
@@ -1013,7 +1098,7 @@
     </w:p>
     <w:p>
       <w:pPr>
-        <w:pStyle w:val="ListParagraph"/>
+        <w:pStyle w:val="Lijstalinea"/>
         <w:spacing w:after="0" w:line="280" w:lineRule="atLeast"/>
         <w:rPr>
           <w:rFonts w:ascii="Arial" w:eastAsia="Times New Roman" w:hAnsi="Arial"/>
@@ -1051,7 +1136,18 @@
           <w:sz w:val="20"/>
           <w:szCs w:val="24"/>
         </w:rPr>
-        <w:t>plicatie die het opvolgen van online rep</w:t>
+        <w:t xml:space="preserve">plicatie die het opvolgen van online </w:t>
+      </w:r>
+      <w:proofErr w:type="spellStart"/>
+      <w:r>
+        <w:rPr>
+          <w:rFonts w:ascii="Arial" w:eastAsia="Times New Roman" w:hAnsi="Arial"/>
+          <w:i/>
+          <w:color w:val="auto"/>
+          <w:sz w:val="20"/>
+          <w:szCs w:val="24"/>
+        </w:rPr>
+        <w:t>rep</w:t>
       </w:r>
       <w:r>
         <w:rPr>
@@ -1071,32 +1167,131 @@
           <w:sz w:val="20"/>
           <w:szCs w:val="24"/>
         </w:rPr>
-        <w:t>s snel en overzichtelijk maakt</w:t>
-      </w:r>
-      <w:r>
-        <w:rPr>
-          <w:rFonts w:ascii="Arial" w:eastAsia="Times New Roman" w:hAnsi="Arial"/>
-          <w:i/>
-          <w:color w:val="auto"/>
-          <w:sz w:val="20"/>
-          <w:szCs w:val="24"/>
-        </w:rPr>
-        <w:t xml:space="preserve"> met repohulp, repostats en scriptiehulp.</w:t>
-      </w:r>
-      <w:r>
-        <w:rPr>
-          <w:rFonts w:ascii="Arial" w:eastAsia="Times New Roman" w:hAnsi="Arial"/>
-          <w:i/>
-          <w:color w:val="auto"/>
-          <w:sz w:val="20"/>
-          <w:szCs w:val="24"/>
-        </w:rPr>
-        <w:t xml:space="preserve"> Zo wordt de opvolging van de bachelor proeven een gemakkelijkere taak en veel minder tijdrovend. De leerkrachten die weinig tot geen kennis hebben van git of github worden zo ook geholpen. De bedoeling is dat het allemaal heel gemakkelijk is in gebruik en er geen voorkennis moet zijn van git of andere subversion systemen. Het gebruik moet heel natuurlijk aanvoelen en zichzelf uitwijzen zodat de gebruiker er snel mee weg is. </w:t>
+        <w:t>s</w:t>
+      </w:r>
+      <w:proofErr w:type="spellEnd"/>
+      <w:r>
+        <w:rPr>
+          <w:rFonts w:ascii="Arial" w:eastAsia="Times New Roman" w:hAnsi="Arial"/>
+          <w:i/>
+          <w:color w:val="auto"/>
+          <w:sz w:val="20"/>
+          <w:szCs w:val="24"/>
+        </w:rPr>
+        <w:t xml:space="preserve"> snel en overzichtelijk maakt</w:t>
+      </w:r>
+      <w:r>
+        <w:rPr>
+          <w:rFonts w:ascii="Arial" w:eastAsia="Times New Roman" w:hAnsi="Arial"/>
+          <w:i/>
+          <w:color w:val="auto"/>
+          <w:sz w:val="20"/>
+          <w:szCs w:val="24"/>
+        </w:rPr>
+        <w:t xml:space="preserve"> met </w:t>
+      </w:r>
+      <w:proofErr w:type="spellStart"/>
+      <w:r>
+        <w:rPr>
+          <w:rFonts w:ascii="Arial" w:eastAsia="Times New Roman" w:hAnsi="Arial"/>
+          <w:i/>
+          <w:color w:val="auto"/>
+          <w:sz w:val="20"/>
+          <w:szCs w:val="24"/>
+        </w:rPr>
+        <w:t>repohulp</w:t>
+      </w:r>
+      <w:proofErr w:type="spellEnd"/>
+      <w:r>
+        <w:rPr>
+          <w:rFonts w:ascii="Arial" w:eastAsia="Times New Roman" w:hAnsi="Arial"/>
+          <w:i/>
+          <w:color w:val="auto"/>
+          <w:sz w:val="20"/>
+          <w:szCs w:val="24"/>
+        </w:rPr>
+        <w:t xml:space="preserve">, </w:t>
+      </w:r>
+      <w:proofErr w:type="spellStart"/>
+      <w:r>
+        <w:rPr>
+          <w:rFonts w:ascii="Arial" w:eastAsia="Times New Roman" w:hAnsi="Arial"/>
+          <w:i/>
+          <w:color w:val="auto"/>
+          <w:sz w:val="20"/>
+          <w:szCs w:val="24"/>
+        </w:rPr>
+        <w:t>repostats</w:t>
+      </w:r>
+      <w:proofErr w:type="spellEnd"/>
+      <w:r>
+        <w:rPr>
+          <w:rFonts w:ascii="Arial" w:eastAsia="Times New Roman" w:hAnsi="Arial"/>
+          <w:i/>
+          <w:color w:val="auto"/>
+          <w:sz w:val="20"/>
+          <w:szCs w:val="24"/>
+        </w:rPr>
+        <w:t xml:space="preserve"> en scriptiehulp.</w:t>
+      </w:r>
+      <w:r>
+        <w:rPr>
+          <w:rFonts w:ascii="Arial" w:eastAsia="Times New Roman" w:hAnsi="Arial"/>
+          <w:i/>
+          <w:color w:val="auto"/>
+          <w:sz w:val="20"/>
+          <w:szCs w:val="24"/>
+        </w:rPr>
+        <w:t xml:space="preserve"> Zo wordt de opvolging van de bachelor proeven een gemakkelijkere taak en veel minder tijdrovend. De leerkrachten die weinig tot geen kennis hebben van git of </w:t>
+      </w:r>
+      <w:proofErr w:type="spellStart"/>
+      <w:r>
+        <w:rPr>
+          <w:rFonts w:ascii="Arial" w:eastAsia="Times New Roman" w:hAnsi="Arial"/>
+          <w:i/>
+          <w:color w:val="auto"/>
+          <w:sz w:val="20"/>
+          <w:szCs w:val="24"/>
+        </w:rPr>
+        <w:t>github</w:t>
+      </w:r>
+      <w:proofErr w:type="spellEnd"/>
+      <w:r>
+        <w:rPr>
+          <w:rFonts w:ascii="Arial" w:eastAsia="Times New Roman" w:hAnsi="Arial"/>
+          <w:i/>
+          <w:color w:val="auto"/>
+          <w:sz w:val="20"/>
+          <w:szCs w:val="24"/>
+        </w:rPr>
+        <w:t xml:space="preserve"> worden zo ook geholpen. De bedoeling is dat het allemaal heel gemakkelijk is in gebruik en er geen voorkennis moet zijn van git of andere </w:t>
+      </w:r>
+      <w:proofErr w:type="spellStart"/>
+      <w:r>
+        <w:rPr>
+          <w:rFonts w:ascii="Arial" w:eastAsia="Times New Roman" w:hAnsi="Arial"/>
+          <w:i/>
+          <w:color w:val="auto"/>
+          <w:sz w:val="20"/>
+          <w:szCs w:val="24"/>
+        </w:rPr>
+        <w:t>subversion</w:t>
+      </w:r>
+      <w:proofErr w:type="spellEnd"/>
+      <w:r>
+        <w:rPr>
+          <w:rFonts w:ascii="Arial" w:eastAsia="Times New Roman" w:hAnsi="Arial"/>
+          <w:i/>
+          <w:color w:val="auto"/>
+          <w:sz w:val="20"/>
+          <w:szCs w:val="24"/>
+        </w:rPr>
+        <w:t xml:space="preserve"> systemen. Het gebruik moet heel natuurlijk aanvoelen en zichzelf uitwijzen zodat de gebruiker er snel mee weg is. </w:t>
       </w:r>
     </w:p>
     <w:p>
       <w:pPr>
-        <w:pStyle w:val="ListParagraph"/>
+        <w:pStyle w:val="Lijstalinea"/>
         <w:spacing w:after="0" w:line="280" w:lineRule="atLeast"/>
         <w:rPr>
           <w:rFonts w:ascii="Arial" w:eastAsia="Times New Roman" w:hAnsi="Arial"/>
@@ -1109,7 +1304,7 @@
     </w:p>
     <w:p>
       <w:pPr>
-        <w:pStyle w:val="ListParagraph"/>
+        <w:pStyle w:val="Lijstalinea"/>
         <w:spacing w:after="0" w:line="280" w:lineRule="atLeast"/>
         <w:rPr>
           <w:rFonts w:ascii="Arial" w:eastAsia="Times New Roman" w:hAnsi="Arial"/>
@@ -1119,15 +1314,71 @@
           <w:szCs w:val="24"/>
         </w:rPr>
       </w:pPr>
-      <w:r>
-        <w:rPr>
-          <w:rFonts w:ascii="Arial" w:eastAsia="Times New Roman" w:hAnsi="Arial"/>
-          <w:i/>
-          <w:color w:val="auto"/>
-          <w:sz w:val="20"/>
-          <w:szCs w:val="24"/>
-        </w:rPr>
-        <w:t>Repohulp: Vanuit de aplicatie kan je op een knop drukken “ga naar repository” waar een beknopt overzicht te vinden is van de student zi</w:t>
+      <w:proofErr w:type="spellStart"/>
+      <w:r>
+        <w:rPr>
+          <w:rFonts w:ascii="Arial" w:eastAsia="Times New Roman" w:hAnsi="Arial"/>
+          <w:i/>
+          <w:color w:val="auto"/>
+          <w:sz w:val="20"/>
+          <w:szCs w:val="24"/>
+        </w:rPr>
+        <w:t>Repohulp</w:t>
+      </w:r>
+      <w:proofErr w:type="spellEnd"/>
+      <w:r>
+        <w:rPr>
+          <w:rFonts w:ascii="Arial" w:eastAsia="Times New Roman" w:hAnsi="Arial"/>
+          <w:i/>
+          <w:color w:val="auto"/>
+          <w:sz w:val="20"/>
+          <w:szCs w:val="24"/>
+        </w:rPr>
+        <w:t xml:space="preserve">: Vanuit de </w:t>
+      </w:r>
+      <w:proofErr w:type="spellStart"/>
+      <w:r>
+        <w:rPr>
+          <w:rFonts w:ascii="Arial" w:eastAsia="Times New Roman" w:hAnsi="Arial"/>
+          <w:i/>
+          <w:color w:val="auto"/>
+          <w:sz w:val="20"/>
+          <w:szCs w:val="24"/>
+        </w:rPr>
+        <w:t>aplicatie</w:t>
+      </w:r>
+      <w:proofErr w:type="spellEnd"/>
+      <w:r>
+        <w:rPr>
+          <w:rFonts w:ascii="Arial" w:eastAsia="Times New Roman" w:hAnsi="Arial"/>
+          <w:i/>
+          <w:color w:val="auto"/>
+          <w:sz w:val="20"/>
+          <w:szCs w:val="24"/>
+        </w:rPr>
+        <w:t xml:space="preserve"> kan je op een knop drukken “ga naar </w:t>
+      </w:r>
+      <w:proofErr w:type="spellStart"/>
+      <w:r>
+        <w:rPr>
+          <w:rFonts w:ascii="Arial" w:eastAsia="Times New Roman" w:hAnsi="Arial"/>
+          <w:i/>
+          <w:color w:val="auto"/>
+          <w:sz w:val="20"/>
+          <w:szCs w:val="24"/>
+        </w:rPr>
+        <w:t>repository</w:t>
+      </w:r>
+      <w:proofErr w:type="spellEnd"/>
+      <w:r>
+        <w:rPr>
+          <w:rFonts w:ascii="Arial" w:eastAsia="Times New Roman" w:hAnsi="Arial"/>
+          <w:i/>
+          <w:color w:val="auto"/>
+          <w:sz w:val="20"/>
+          <w:szCs w:val="24"/>
+        </w:rPr>
+        <w:t>” waar een beknopt overzicht te vinden is van de student zi</w:t>
       </w:r>
       <w:r>
         <w:rPr>
@@ -1167,7 +1418,51 @@
           <w:sz w:val="20"/>
           <w:szCs w:val="24"/>
         </w:rPr>
-        <w:t xml:space="preserve"> repository. Er moet ook rekening gehouden worden met welke dingen de leerkracht wilt zien bv: de laatste stand van de repository, issues creëren en commenta</w:t>
+        <w:t xml:space="preserve"> </w:t>
+      </w:r>
+      <w:proofErr w:type="spellStart"/>
+      <w:r>
+        <w:rPr>
+          <w:rFonts w:ascii="Arial" w:eastAsia="Times New Roman" w:hAnsi="Arial"/>
+          <w:i/>
+          <w:color w:val="auto"/>
+          <w:sz w:val="20"/>
+          <w:szCs w:val="24"/>
+        </w:rPr>
+        <w:t>repository</w:t>
+      </w:r>
+      <w:proofErr w:type="spellEnd"/>
+      <w:r>
+        <w:rPr>
+          <w:rFonts w:ascii="Arial" w:eastAsia="Times New Roman" w:hAnsi="Arial"/>
+          <w:i/>
+          <w:color w:val="auto"/>
+          <w:sz w:val="20"/>
+          <w:szCs w:val="24"/>
+        </w:rPr>
+        <w:t xml:space="preserve">. Er moet ook rekening gehouden worden met welke dingen de leerkracht wilt zien bv: de laatste stand van de </w:t>
+      </w:r>
+      <w:proofErr w:type="spellStart"/>
+      <w:r>
+        <w:rPr>
+          <w:rFonts w:ascii="Arial" w:eastAsia="Times New Roman" w:hAnsi="Arial"/>
+          <w:i/>
+          <w:color w:val="auto"/>
+          <w:sz w:val="20"/>
+          <w:szCs w:val="24"/>
+        </w:rPr>
+        <w:t>repository</w:t>
+      </w:r>
+      <w:proofErr w:type="spellEnd"/>
+      <w:r>
+        <w:rPr>
+          <w:rFonts w:ascii="Arial" w:eastAsia="Times New Roman" w:hAnsi="Arial"/>
+          <w:i/>
+          <w:color w:val="auto"/>
+          <w:sz w:val="20"/>
+          <w:szCs w:val="24"/>
+        </w:rPr>
+        <w:t>, issues creëren en commenta</w:t>
       </w:r>
       <w:r>
         <w:rPr>
@@ -1187,12 +1482,34 @@
           <w:sz w:val="20"/>
           <w:szCs w:val="24"/>
         </w:rPr>
-        <w:t>r geven op een bepaalde commit.</w:t>
+        <w:t xml:space="preserve">r geven op een bepaalde </w:t>
+      </w:r>
+      <w:proofErr w:type="spellStart"/>
+      <w:r>
+        <w:rPr>
+          <w:rFonts w:ascii="Arial" w:eastAsia="Times New Roman" w:hAnsi="Arial"/>
+          <w:i/>
+          <w:color w:val="auto"/>
+          <w:sz w:val="20"/>
+          <w:szCs w:val="24"/>
+        </w:rPr>
+        <w:t>commit</w:t>
+      </w:r>
+      <w:proofErr w:type="spellEnd"/>
+      <w:r>
+        <w:rPr>
+          <w:rFonts w:ascii="Arial" w:eastAsia="Times New Roman" w:hAnsi="Arial"/>
+          <w:i/>
+          <w:color w:val="auto"/>
+          <w:sz w:val="20"/>
+          <w:szCs w:val="24"/>
+        </w:rPr>
+        <w:t>.</w:t>
       </w:r>
     </w:p>
     <w:p>
       <w:pPr>
-        <w:pStyle w:val="ListParagraph"/>
+        <w:pStyle w:val="Lijstalinea"/>
         <w:spacing w:after="0" w:line="280" w:lineRule="atLeast"/>
         <w:rPr>
           <w:rFonts w:ascii="Arial" w:eastAsia="Times New Roman" w:hAnsi="Arial"/>
@@ -1205,7 +1522,7 @@
     </w:p>
     <w:p>
       <w:pPr>
-        <w:pStyle w:val="ListParagraph"/>
+        <w:pStyle w:val="Lijstalinea"/>
         <w:spacing w:after="0" w:line="280" w:lineRule="atLeast"/>
         <w:rPr>
           <w:rFonts w:ascii="Arial" w:eastAsia="Times New Roman" w:hAnsi="Arial"/>
@@ -1215,15 +1532,27 @@
           <w:szCs w:val="24"/>
         </w:rPr>
       </w:pPr>
-      <w:r>
-        <w:rPr>
-          <w:rFonts w:ascii="Arial" w:eastAsia="Times New Roman" w:hAnsi="Arial"/>
-          <w:i/>
-          <w:color w:val="auto"/>
-          <w:sz w:val="20"/>
-          <w:szCs w:val="24"/>
-        </w:rPr>
-        <w:t>Repostats: De leerkracht</w:t>
+      <w:proofErr w:type="spellStart"/>
+      <w:r>
+        <w:rPr>
+          <w:rFonts w:ascii="Arial" w:eastAsia="Times New Roman" w:hAnsi="Arial"/>
+          <w:i/>
+          <w:color w:val="auto"/>
+          <w:sz w:val="20"/>
+          <w:szCs w:val="24"/>
+        </w:rPr>
+        <w:t>Repostats</w:t>
+      </w:r>
+      <w:proofErr w:type="spellEnd"/>
+      <w:r>
+        <w:rPr>
+          <w:rFonts w:ascii="Arial" w:eastAsia="Times New Roman" w:hAnsi="Arial"/>
+          <w:i/>
+          <w:color w:val="auto"/>
+          <w:sz w:val="20"/>
+          <w:szCs w:val="24"/>
+        </w:rPr>
+        <w:t>: De leerkracht</w:t>
       </w:r>
       <w:r>
         <w:rPr>
@@ -1243,7 +1572,18 @@
           <w:sz w:val="20"/>
           <w:szCs w:val="24"/>
         </w:rPr>
-        <w:t>moet op onze applicatie een overzicht hebben over de staat van alle reposito</w:t>
+        <w:t xml:space="preserve">moet op onze applicatie een overzicht hebben over de staat van alle </w:t>
+      </w:r>
+      <w:proofErr w:type="spellStart"/>
+      <w:r>
+        <w:rPr>
+          <w:rFonts w:ascii="Arial" w:eastAsia="Times New Roman" w:hAnsi="Arial"/>
+          <w:i/>
+          <w:color w:val="auto"/>
+          <w:sz w:val="20"/>
+          <w:szCs w:val="24"/>
+        </w:rPr>
+        <w:t>reposito</w:t>
       </w:r>
       <w:r>
         <w:rPr>
@@ -1263,7 +1603,18 @@
           <w:sz w:val="20"/>
           <w:szCs w:val="24"/>
         </w:rPr>
-        <w:t xml:space="preserve">s </w:t>
+        <w:t>s</w:t>
+      </w:r>
+      <w:proofErr w:type="spellEnd"/>
+      <w:r>
+        <w:rPr>
+          <w:rFonts w:ascii="Arial" w:eastAsia="Times New Roman" w:hAnsi="Arial"/>
+          <w:i/>
+          <w:color w:val="auto"/>
+          <w:sz w:val="20"/>
+          <w:szCs w:val="24"/>
+        </w:rPr>
+        <w:t xml:space="preserve"> </w:t>
       </w:r>
       <w:r>
         <w:rPr>
@@ -1283,17 +1634,61 @@
           <w:sz w:val="20"/>
           <w:szCs w:val="24"/>
         </w:rPr>
-        <w:t>and van icoontjes/kleurcodes en cijfers. De informatie die gedisplayed moet worden is: het</w:t>
-      </w:r>
-      <w:r>
-        <w:rPr>
-          <w:rFonts w:ascii="Arial" w:eastAsia="Times New Roman" w:hAnsi="Arial"/>
-          <w:i/>
-          <w:color w:val="auto"/>
-          <w:sz w:val="20"/>
-          <w:szCs w:val="24"/>
-        </w:rPr>
-        <w:t xml:space="preserve"> aantal commits sinds de promoto</w:t>
+        <w:t xml:space="preserve">and van icoontjes/kleurcodes en cijfers. De informatie die </w:t>
+      </w:r>
+      <w:proofErr w:type="spellStart"/>
+      <w:r>
+        <w:rPr>
+          <w:rFonts w:ascii="Arial" w:eastAsia="Times New Roman" w:hAnsi="Arial"/>
+          <w:i/>
+          <w:color w:val="auto"/>
+          <w:sz w:val="20"/>
+          <w:szCs w:val="24"/>
+        </w:rPr>
+        <w:t>gedisplayed</w:t>
+      </w:r>
+      <w:proofErr w:type="spellEnd"/>
+      <w:r>
+        <w:rPr>
+          <w:rFonts w:ascii="Arial" w:eastAsia="Times New Roman" w:hAnsi="Arial"/>
+          <w:i/>
+          <w:color w:val="auto"/>
+          <w:sz w:val="20"/>
+          <w:szCs w:val="24"/>
+        </w:rPr>
+        <w:t xml:space="preserve"> moet worden is: het</w:t>
+      </w:r>
+      <w:r>
+        <w:rPr>
+          <w:rFonts w:ascii="Arial" w:eastAsia="Times New Roman" w:hAnsi="Arial"/>
+          <w:i/>
+          <w:color w:val="auto"/>
+          <w:sz w:val="20"/>
+          <w:szCs w:val="24"/>
+        </w:rPr>
+        <w:t xml:space="preserve"> aantal </w:t>
+      </w:r>
+      <w:proofErr w:type="spellStart"/>
+      <w:r>
+        <w:rPr>
+          <w:rFonts w:ascii="Arial" w:eastAsia="Times New Roman" w:hAnsi="Arial"/>
+          <w:i/>
+          <w:color w:val="auto"/>
+          <w:sz w:val="20"/>
+          <w:szCs w:val="24"/>
+        </w:rPr>
+        <w:t>commits</w:t>
+      </w:r>
+      <w:proofErr w:type="spellEnd"/>
+      <w:r>
+        <w:rPr>
+          <w:rFonts w:ascii="Arial" w:eastAsia="Times New Roman" w:hAnsi="Arial"/>
+          <w:i/>
+          <w:color w:val="auto"/>
+          <w:sz w:val="20"/>
+          <w:szCs w:val="24"/>
+        </w:rPr>
+        <w:t xml:space="preserve"> sinds de promoto</w:t>
       </w:r>
       <w:r>
         <w:rPr>
@@ -1363,12 +1758,34 @@
           <w:sz w:val="20"/>
           <w:szCs w:val="24"/>
         </w:rPr>
-        <w:t xml:space="preserve">Met behulp van knoppen om commentaar of issues te launchen zou de docent op deze manier sneller een sein kunnen geven dat de student zijn of haar werk beter moet opvolgen. </w:t>
+        <w:t xml:space="preserve">Met behulp van knoppen om commentaar of issues te </w:t>
+      </w:r>
+      <w:proofErr w:type="spellStart"/>
+      <w:r>
+        <w:rPr>
+          <w:rFonts w:ascii="Arial" w:eastAsia="Times New Roman" w:hAnsi="Arial"/>
+          <w:i/>
+          <w:color w:val="auto"/>
+          <w:sz w:val="20"/>
+          <w:szCs w:val="24"/>
+        </w:rPr>
+        <w:t>launchen</w:t>
+      </w:r>
+      <w:proofErr w:type="spellEnd"/>
+      <w:r>
+        <w:rPr>
+          <w:rFonts w:ascii="Arial" w:eastAsia="Times New Roman" w:hAnsi="Arial"/>
+          <w:i/>
+          <w:color w:val="auto"/>
+          <w:sz w:val="20"/>
+          <w:szCs w:val="24"/>
+        </w:rPr>
+        <w:t xml:space="preserve"> zou de docent op deze manier sneller een sein kunnen geven dat de student zijn of haar werk beter moet opvolgen. </w:t>
       </w:r>
     </w:p>
     <w:p>
       <w:pPr>
-        <w:pStyle w:val="ListParagraph"/>
+        <w:pStyle w:val="Lijstalinea"/>
         <w:spacing w:after="0" w:line="280" w:lineRule="atLeast"/>
         <w:rPr>
           <w:rFonts w:ascii="Arial" w:eastAsia="Times New Roman" w:hAnsi="Arial"/>
@@ -1381,7 +1798,7 @@
     </w:p>
     <w:p>
       <w:pPr>
-        <w:pStyle w:val="ListParagraph"/>
+        <w:pStyle w:val="Lijstalinea"/>
         <w:spacing w:after="0" w:line="280" w:lineRule="atLeast"/>
         <w:rPr>
           <w:rFonts w:ascii="Arial" w:eastAsia="Times New Roman" w:hAnsi="Arial"/>
@@ -1394,7 +1811,7 @@
     </w:p>
     <w:p>
       <w:pPr>
-        <w:pStyle w:val="ListParagraph"/>
+        <w:pStyle w:val="Lijstalinea"/>
         <w:spacing w:after="0" w:line="280" w:lineRule="atLeast"/>
         <w:rPr>
           <w:rFonts w:ascii="Arial" w:eastAsia="Times New Roman" w:hAnsi="Arial"/>
@@ -1407,7 +1824,7 @@
     </w:p>
     <w:p>
       <w:pPr>
-        <w:pStyle w:val="ListParagraph"/>
+        <w:pStyle w:val="Lijstalinea"/>
         <w:spacing w:after="0" w:line="280" w:lineRule="atLeast"/>
         <w:rPr>
           <w:rFonts w:ascii="Arial" w:eastAsia="Times New Roman" w:hAnsi="Arial"/>
@@ -1420,7 +1837,7 @@
     </w:p>
     <w:p>
       <w:pPr>
-        <w:pStyle w:val="ListParagraph"/>
+        <w:pStyle w:val="Lijstalinea"/>
         <w:spacing w:after="0" w:line="280" w:lineRule="atLeast"/>
         <w:rPr>
           <w:rFonts w:ascii="Arial" w:eastAsia="Times New Roman" w:hAnsi="Arial"/>
@@ -1433,7 +1850,7 @@
     </w:p>
     <w:p>
       <w:pPr>
-        <w:pStyle w:val="ListParagraph"/>
+        <w:pStyle w:val="Lijstalinea"/>
         <w:spacing w:after="0" w:line="280" w:lineRule="atLeast"/>
         <w:rPr>
           <w:rFonts w:ascii="Arial" w:eastAsia="Times New Roman" w:hAnsi="Arial"/>
@@ -1446,7 +1863,7 @@
     </w:p>
     <w:p>
       <w:pPr>
-        <w:pStyle w:val="ListParagraph"/>
+        <w:pStyle w:val="Lijstalinea"/>
         <w:spacing w:after="0" w:line="280" w:lineRule="atLeast"/>
         <w:rPr>
           <w:rFonts w:ascii="Arial" w:eastAsia="Times New Roman" w:hAnsi="Arial"/>
@@ -1475,7 +1892,51 @@
           <w:sz w:val="20"/>
           <w:szCs w:val="24"/>
         </w:rPr>
-        <w:t xml:space="preserve"> De leerkracht zou via de lijst van repo’s op een knop kunnen klikken en zo steeds de meest recente versie van de scriptie ( in markdown) te zien krijgen. Dit is handig omdat er niet altijd helemaal genavigeerd moet worden naar het juiste bestand. Daarna kan de promotor </w:t>
+        <w:t xml:space="preserve"> De leerkracht zou via de lijst van </w:t>
+      </w:r>
+      <w:proofErr w:type="spellStart"/>
+      <w:r>
+        <w:rPr>
+          <w:rFonts w:ascii="Arial" w:eastAsia="Times New Roman" w:hAnsi="Arial"/>
+          <w:i/>
+          <w:color w:val="auto"/>
+          <w:sz w:val="20"/>
+          <w:szCs w:val="24"/>
+        </w:rPr>
+        <w:t>repo’s</w:t>
+      </w:r>
+      <w:proofErr w:type="spellEnd"/>
+      <w:r>
+        <w:rPr>
+          <w:rFonts w:ascii="Arial" w:eastAsia="Times New Roman" w:hAnsi="Arial"/>
+          <w:i/>
+          <w:color w:val="auto"/>
+          <w:sz w:val="20"/>
+          <w:szCs w:val="24"/>
+        </w:rPr>
+        <w:t xml:space="preserve"> op een knop kunnen klikken en zo steeds de meest recente versie van de scriptie ( in </w:t>
+      </w:r>
+      <w:proofErr w:type="spellStart"/>
+      <w:r>
+        <w:rPr>
+          <w:rFonts w:ascii="Arial" w:eastAsia="Times New Roman" w:hAnsi="Arial"/>
+          <w:i/>
+          <w:color w:val="auto"/>
+          <w:sz w:val="20"/>
+          <w:szCs w:val="24"/>
+        </w:rPr>
+        <w:t>markdown</w:t>
+      </w:r>
+      <w:proofErr w:type="spellEnd"/>
+      <w:r>
+        <w:rPr>
+          <w:rFonts w:ascii="Arial" w:eastAsia="Times New Roman" w:hAnsi="Arial"/>
+          <w:i/>
+          <w:color w:val="auto"/>
+          <w:sz w:val="20"/>
+          <w:szCs w:val="24"/>
+        </w:rPr>
+        <w:t xml:space="preserve">) te zien krijgen. Dit is handig omdat er niet altijd helemaal genavigeerd moet worden naar het juiste bestand. Daarna kan de promotor </w:t>
       </w:r>
       <w:r>
         <w:rPr>
@@ -1490,7 +1951,7 @@
     </w:p>
     <w:p>
       <w:pPr>
-        <w:pStyle w:val="ListParagraph"/>
+        <w:pStyle w:val="Lijstalinea"/>
         <w:spacing w:after="0" w:line="280" w:lineRule="atLeast"/>
         <w:rPr>
           <w:rFonts w:ascii="Arial" w:eastAsia="Times New Roman" w:hAnsi="Arial"/>
@@ -1503,7 +1964,7 @@
     </w:p>
     <w:p>
       <w:pPr>
-        <w:pStyle w:val="ListParagraph"/>
+        <w:pStyle w:val="Lijstalinea"/>
         <w:numPr>
           <w:ilvl w:val="0"/>
           <w:numId w:val="11"/>
@@ -1540,7 +2001,7 @@
     </w:p>
     <w:p>
       <w:pPr>
-        <w:pStyle w:val="ListParagraph"/>
+        <w:pStyle w:val="Lijstalinea"/>
         <w:numPr>
           <w:ilvl w:val="1"/>
           <w:numId w:val="11"/>
@@ -1554,6 +2015,7 @@
           <w:szCs w:val="24"/>
         </w:rPr>
       </w:pPr>
+      <w:proofErr w:type="spellStart"/>
       <w:r>
         <w:rPr>
           <w:rFonts w:ascii="Arial" w:eastAsia="Times New Roman" w:hAnsi="Arial"/>
@@ -1564,20 +2026,43 @@
         </w:rPr>
         <w:t>Zenhub</w:t>
       </w:r>
-      <w:r>
-        <w:rPr>
-          <w:rFonts w:ascii="Arial" w:eastAsia="Times New Roman" w:hAnsi="Arial"/>
-          <w:i/>
-          <w:color w:val="auto"/>
-          <w:sz w:val="20"/>
-          <w:szCs w:val="24"/>
-        </w:rPr>
-        <w:t xml:space="preserve"> (scrum): Een backlog maken van het project waar de verschillende taken kunnen onderverdeeld worden in sprints die elk 2 weken duurt.</w:t>
+      <w:proofErr w:type="spellEnd"/>
+      <w:r>
+        <w:rPr>
+          <w:rFonts w:ascii="Arial" w:eastAsia="Times New Roman" w:hAnsi="Arial"/>
+          <w:i/>
+          <w:color w:val="auto"/>
+          <w:sz w:val="20"/>
+          <w:szCs w:val="24"/>
+        </w:rPr>
+        <w:t xml:space="preserve"> (scrum): Een </w:t>
+      </w:r>
+      <w:proofErr w:type="spellStart"/>
+      <w:r>
+        <w:rPr>
+          <w:rFonts w:ascii="Arial" w:eastAsia="Times New Roman" w:hAnsi="Arial"/>
+          <w:i/>
+          <w:color w:val="auto"/>
+          <w:sz w:val="20"/>
+          <w:szCs w:val="24"/>
+        </w:rPr>
+        <w:t>backlog</w:t>
+      </w:r>
+      <w:proofErr w:type="spellEnd"/>
+      <w:r>
+        <w:rPr>
+          <w:rFonts w:ascii="Arial" w:eastAsia="Times New Roman" w:hAnsi="Arial"/>
+          <w:i/>
+          <w:color w:val="auto"/>
+          <w:sz w:val="20"/>
+          <w:szCs w:val="24"/>
+        </w:rPr>
+        <w:t xml:space="preserve"> maken van het project waar de verschillende taken kunnen onderverdeeld worden in sprints die elk 2 weken duurt.</w:t>
       </w:r>
     </w:p>
     <w:p>
       <w:pPr>
-        <w:pStyle w:val="ListParagraph"/>
+        <w:pStyle w:val="Lijstalinea"/>
         <w:numPr>
           <w:ilvl w:val="1"/>
           <w:numId w:val="11"/>
@@ -1599,8 +2084,20 @@
           <w:sz w:val="20"/>
           <w:szCs w:val="24"/>
         </w:rPr>
-        <w:t>wekelijkse standups</w:t>
-      </w:r>
+        <w:t xml:space="preserve">wekelijkse </w:t>
+      </w:r>
+      <w:proofErr w:type="spellStart"/>
+      <w:r>
+        <w:rPr>
+          <w:rFonts w:ascii="Arial" w:eastAsia="Times New Roman" w:hAnsi="Arial"/>
+          <w:i/>
+          <w:color w:val="auto"/>
+          <w:sz w:val="20"/>
+          <w:szCs w:val="24"/>
+        </w:rPr>
+        <w:t>standups</w:t>
+      </w:r>
+      <w:proofErr w:type="spellEnd"/>
       <w:r>
         <w:rPr>
           <w:rFonts w:ascii="Arial" w:eastAsia="Times New Roman" w:hAnsi="Arial"/>
@@ -1614,7 +2111,7 @@
     </w:p>
     <w:p>
       <w:pPr>
-        <w:pStyle w:val="ListParagraph"/>
+        <w:pStyle w:val="Lijstalinea"/>
         <w:numPr>
           <w:ilvl w:val="1"/>
           <w:numId w:val="11"/>
@@ -1628,30 +2125,86 @@
           <w:szCs w:val="24"/>
         </w:rPr>
       </w:pPr>
-      <w:r>
-        <w:rPr>
-          <w:rFonts w:ascii="Arial" w:eastAsia="Times New Roman" w:hAnsi="Arial"/>
-          <w:i/>
-          <w:color w:val="auto"/>
-          <w:sz w:val="20"/>
-          <w:szCs w:val="24"/>
-        </w:rPr>
-        <w:t>drieweekelijkse demo</w:t>
-      </w:r>
-      <w:r>
-        <w:rPr>
-          <w:rFonts w:ascii="Arial" w:eastAsia="Times New Roman" w:hAnsi="Arial"/>
-          <w:i/>
-          <w:color w:val="auto"/>
-          <w:sz w:val="20"/>
-          <w:szCs w:val="24"/>
-        </w:rPr>
-        <w:t>: Om de 3 weken een demo geven aan de product owners om de vooruitgang aan het product te laten zien. Hierbij krijgen we eventueel ook bijsturingen in de verwachtingen van het eindproduct. Als de product owner in de loop der tijd een ander idee krijgt worden wij hier van op de hoogte gesteld en proberen we dit er bij te voegen of een andere feature die opeens overbodig lijkt te laten vallen.</w:t>
+      <w:proofErr w:type="spellStart"/>
+      <w:r>
+        <w:rPr>
+          <w:rFonts w:ascii="Arial" w:eastAsia="Times New Roman" w:hAnsi="Arial"/>
+          <w:i/>
+          <w:color w:val="auto"/>
+          <w:sz w:val="20"/>
+          <w:szCs w:val="24"/>
+        </w:rPr>
+        <w:t>drieweekelijkse</w:t>
+      </w:r>
+      <w:proofErr w:type="spellEnd"/>
+      <w:r>
+        <w:rPr>
+          <w:rFonts w:ascii="Arial" w:eastAsia="Times New Roman" w:hAnsi="Arial"/>
+          <w:i/>
+          <w:color w:val="auto"/>
+          <w:sz w:val="20"/>
+          <w:szCs w:val="24"/>
+        </w:rPr>
+        <w:t xml:space="preserve"> demo</w:t>
+      </w:r>
+      <w:r>
+        <w:rPr>
+          <w:rFonts w:ascii="Arial" w:eastAsia="Times New Roman" w:hAnsi="Arial"/>
+          <w:i/>
+          <w:color w:val="auto"/>
+          <w:sz w:val="20"/>
+          <w:szCs w:val="24"/>
+        </w:rPr>
+        <w:t xml:space="preserve">: Om de 3 weken een demo geven aan de product </w:t>
+      </w:r>
+      <w:proofErr w:type="spellStart"/>
+      <w:r>
+        <w:rPr>
+          <w:rFonts w:ascii="Arial" w:eastAsia="Times New Roman" w:hAnsi="Arial"/>
+          <w:i/>
+          <w:color w:val="auto"/>
+          <w:sz w:val="20"/>
+          <w:szCs w:val="24"/>
+        </w:rPr>
+        <w:t>owners</w:t>
+      </w:r>
+      <w:proofErr w:type="spellEnd"/>
+      <w:r>
+        <w:rPr>
+          <w:rFonts w:ascii="Arial" w:eastAsia="Times New Roman" w:hAnsi="Arial"/>
+          <w:i/>
+          <w:color w:val="auto"/>
+          <w:sz w:val="20"/>
+          <w:szCs w:val="24"/>
+        </w:rPr>
+        <w:t xml:space="preserve"> om de vooruitgang aan het product te laten zien. Hierbij krijgen we eventueel ook bijsturingen in de verwachtingen van het eindproduct. Als de product </w:t>
+      </w:r>
+      <w:proofErr w:type="spellStart"/>
+      <w:r>
+        <w:rPr>
+          <w:rFonts w:ascii="Arial" w:eastAsia="Times New Roman" w:hAnsi="Arial"/>
+          <w:i/>
+          <w:color w:val="auto"/>
+          <w:sz w:val="20"/>
+          <w:szCs w:val="24"/>
+        </w:rPr>
+        <w:t>owner</w:t>
+      </w:r>
+      <w:proofErr w:type="spellEnd"/>
+      <w:r>
+        <w:rPr>
+          <w:rFonts w:ascii="Arial" w:eastAsia="Times New Roman" w:hAnsi="Arial"/>
+          <w:i/>
+          <w:color w:val="auto"/>
+          <w:sz w:val="20"/>
+          <w:szCs w:val="24"/>
+        </w:rPr>
+        <w:t xml:space="preserve"> in de loop der tijd een ander idee krijgt worden wij hier van op de hoogte gesteld en proberen we dit er bij te voegen of een andere feature die opeens overbodig lijkt te laten vallen.</w:t>
       </w:r>
     </w:p>
     <w:p>
       <w:pPr>
-        <w:pStyle w:val="ListParagraph"/>
+        <w:pStyle w:val="Lijstalinea"/>
         <w:numPr>
           <w:ilvl w:val="1"/>
           <w:numId w:val="11"/>
@@ -1665,15 +2218,27 @@
           <w:szCs w:val="24"/>
         </w:rPr>
       </w:pPr>
-      <w:r>
-        <w:rPr>
-          <w:rFonts w:ascii="Arial" w:eastAsia="Times New Roman" w:hAnsi="Arial"/>
-          <w:i/>
-          <w:color w:val="auto"/>
-          <w:sz w:val="20"/>
-          <w:szCs w:val="24"/>
-        </w:rPr>
-        <w:t>slack voor communicatie</w:t>
+      <w:proofErr w:type="spellStart"/>
+      <w:r>
+        <w:rPr>
+          <w:rFonts w:ascii="Arial" w:eastAsia="Times New Roman" w:hAnsi="Arial"/>
+          <w:i/>
+          <w:color w:val="auto"/>
+          <w:sz w:val="20"/>
+          <w:szCs w:val="24"/>
+        </w:rPr>
+        <w:t>slack</w:t>
+      </w:r>
+      <w:proofErr w:type="spellEnd"/>
+      <w:r>
+        <w:rPr>
+          <w:rFonts w:ascii="Arial" w:eastAsia="Times New Roman" w:hAnsi="Arial"/>
+          <w:i/>
+          <w:color w:val="auto"/>
+          <w:sz w:val="20"/>
+          <w:szCs w:val="24"/>
+        </w:rPr>
+        <w:t xml:space="preserve"> voor communicatie</w:t>
       </w:r>
       <w:r>
         <w:rPr>
@@ -1688,7 +2253,7 @@
     </w:p>
     <w:p>
       <w:pPr>
-        <w:pStyle w:val="ListParagraph"/>
+        <w:pStyle w:val="Lijstalinea"/>
         <w:numPr>
           <w:ilvl w:val="1"/>
           <w:numId w:val="11"/>
@@ -1702,15 +2267,49 @@
           <w:szCs w:val="24"/>
         </w:rPr>
       </w:pPr>
-      <w:r>
-        <w:rPr>
-          <w:rFonts w:ascii="Arial" w:eastAsia="Times New Roman" w:hAnsi="Arial"/>
-          <w:i/>
-          <w:color w:val="auto"/>
-          <w:sz w:val="20"/>
-          <w:szCs w:val="24"/>
-        </w:rPr>
-        <w:t>Github/Smart Git: online repository om samen aan code te kunnen werken</w:t>
+      <w:proofErr w:type="spellStart"/>
+      <w:r>
+        <w:rPr>
+          <w:rFonts w:ascii="Arial" w:eastAsia="Times New Roman" w:hAnsi="Arial"/>
+          <w:i/>
+          <w:color w:val="auto"/>
+          <w:sz w:val="20"/>
+          <w:szCs w:val="24"/>
+        </w:rPr>
+        <w:t>Github</w:t>
+      </w:r>
+      <w:proofErr w:type="spellEnd"/>
+      <w:r>
+        <w:rPr>
+          <w:rFonts w:ascii="Arial" w:eastAsia="Times New Roman" w:hAnsi="Arial"/>
+          <w:i/>
+          <w:color w:val="auto"/>
+          <w:sz w:val="20"/>
+          <w:szCs w:val="24"/>
+        </w:rPr>
+        <w:t xml:space="preserve">/Smart Git: online </w:t>
+      </w:r>
+      <w:proofErr w:type="spellStart"/>
+      <w:r>
+        <w:rPr>
+          <w:rFonts w:ascii="Arial" w:eastAsia="Times New Roman" w:hAnsi="Arial"/>
+          <w:i/>
+          <w:color w:val="auto"/>
+          <w:sz w:val="20"/>
+          <w:szCs w:val="24"/>
+        </w:rPr>
+        <w:t>repository</w:t>
+      </w:r>
+      <w:proofErr w:type="spellEnd"/>
+      <w:r>
+        <w:rPr>
+          <w:rFonts w:ascii="Arial" w:eastAsia="Times New Roman" w:hAnsi="Arial"/>
+          <w:i/>
+          <w:color w:val="auto"/>
+          <w:sz w:val="20"/>
+          <w:szCs w:val="24"/>
+        </w:rPr>
+        <w:t xml:space="preserve"> om samen aan code te kunnen werken</w:t>
       </w:r>
     </w:p>
     <w:p>
@@ -1740,7 +2339,7 @@
     </w:p>
     <w:p>
       <w:pPr>
-        <w:pStyle w:val="ListParagraph"/>
+        <w:pStyle w:val="Lijstalinea"/>
         <w:numPr>
           <w:ilvl w:val="0"/>
           <w:numId w:val="11"/>
@@ -1805,17 +2404,127 @@
           <w:sz w:val="20"/>
           <w:szCs w:val="24"/>
         </w:rPr>
-        <w:t xml:space="preserve"> github repo’s worden overzichtelijk bijgehouden samen met de activiteit. Zo kunnen docenten gemakkelijk weten of er goed en aanhoudend aan projecten (in ons geval bachelorproef) wordt gewerkt. </w:t>
-      </w:r>
-      <w:r>
-        <w:rPr>
-          <w:rFonts w:ascii="Arial" w:eastAsia="Times New Roman" w:hAnsi="Arial"/>
-          <w:i/>
-          <w:color w:val="auto"/>
-          <w:sz w:val="20"/>
-          <w:szCs w:val="24"/>
-        </w:rPr>
-        <w:t xml:space="preserve">De docenten die geen voorkennis hebben van enige subversion systemen worden zo ook geholpen omdat met behulp van ons platform je hier geen kennis van moet hebben. Het doel is om uiteindelijk de opvolging van de bachelorproef zo gemakkelijk en minst tijdrovend mogelijk te maken. Zo kunnen de leerlingen en leerkrachten met minder stress opvolgen en opgevolgd worden. </w:t>
+        <w:t xml:space="preserve"> </w:t>
+      </w:r>
+      <w:proofErr w:type="spellStart"/>
+      <w:r>
+        <w:rPr>
+          <w:rFonts w:ascii="Arial" w:eastAsia="Times New Roman" w:hAnsi="Arial"/>
+          <w:i/>
+          <w:color w:val="auto"/>
+          <w:sz w:val="20"/>
+          <w:szCs w:val="24"/>
+        </w:rPr>
+        <w:t>github</w:t>
+      </w:r>
+      <w:proofErr w:type="spellEnd"/>
+      <w:r>
+        <w:rPr>
+          <w:rFonts w:ascii="Arial" w:eastAsia="Times New Roman" w:hAnsi="Arial"/>
+          <w:i/>
+          <w:color w:val="auto"/>
+          <w:sz w:val="20"/>
+          <w:szCs w:val="24"/>
+        </w:rPr>
+        <w:t xml:space="preserve"> </w:t>
+      </w:r>
+      <w:proofErr w:type="spellStart"/>
+      <w:r>
+        <w:rPr>
+          <w:rFonts w:ascii="Arial" w:eastAsia="Times New Roman" w:hAnsi="Arial"/>
+          <w:i/>
+          <w:color w:val="auto"/>
+          <w:sz w:val="20"/>
+          <w:szCs w:val="24"/>
+        </w:rPr>
+        <w:t>repo’s</w:t>
+      </w:r>
+      <w:proofErr w:type="spellEnd"/>
+      <w:r>
+        <w:rPr>
+          <w:rFonts w:ascii="Arial" w:eastAsia="Times New Roman" w:hAnsi="Arial"/>
+          <w:i/>
+          <w:color w:val="auto"/>
+          <w:sz w:val="20"/>
+          <w:szCs w:val="24"/>
+        </w:rPr>
+        <w:t xml:space="preserve"> worden overzichtelijk bijgehouden samen met de activiteit. Zo kunnen docenten gemakkelijk weten of er goed en aanhoudend aan projecten (in ons geval </w:t>
+      </w:r>
+      <w:proofErr w:type="spellStart"/>
+      <w:r>
+        <w:rPr>
+          <w:rFonts w:ascii="Arial" w:eastAsia="Times New Roman" w:hAnsi="Arial"/>
+          <w:i/>
+          <w:color w:val="auto"/>
+          <w:sz w:val="20"/>
+          <w:szCs w:val="24"/>
+        </w:rPr>
+        <w:t>bachelorproef</w:t>
+      </w:r>
+      <w:proofErr w:type="spellEnd"/>
+      <w:r>
+        <w:rPr>
+          <w:rFonts w:ascii="Arial" w:eastAsia="Times New Roman" w:hAnsi="Arial"/>
+          <w:i/>
+          <w:color w:val="auto"/>
+          <w:sz w:val="20"/>
+          <w:szCs w:val="24"/>
+        </w:rPr>
+        <w:t xml:space="preserve">) wordt gewerkt. </w:t>
+      </w:r>
+      <w:r>
+        <w:rPr>
+          <w:rFonts w:ascii="Arial" w:eastAsia="Times New Roman" w:hAnsi="Arial"/>
+          <w:i/>
+          <w:color w:val="auto"/>
+          <w:sz w:val="20"/>
+          <w:szCs w:val="24"/>
+        </w:rPr>
+        <w:t xml:space="preserve">De docenten die geen voorkennis hebben van enige </w:t>
+      </w:r>
+      <w:proofErr w:type="spellStart"/>
+      <w:r>
+        <w:rPr>
+          <w:rFonts w:ascii="Arial" w:eastAsia="Times New Roman" w:hAnsi="Arial"/>
+          <w:i/>
+          <w:color w:val="auto"/>
+          <w:sz w:val="20"/>
+          <w:szCs w:val="24"/>
+        </w:rPr>
+        <w:t>subversion</w:t>
+      </w:r>
+      <w:proofErr w:type="spellEnd"/>
+      <w:r>
+        <w:rPr>
+          <w:rFonts w:ascii="Arial" w:eastAsia="Times New Roman" w:hAnsi="Arial"/>
+          <w:i/>
+          <w:color w:val="auto"/>
+          <w:sz w:val="20"/>
+          <w:szCs w:val="24"/>
+        </w:rPr>
+        <w:t xml:space="preserve"> systemen worden zo ook geholpen omdat met behulp van ons platform je hier geen kennis van moet hebben. Het doel is om uiteindelijk de opvolging van de </w:t>
+      </w:r>
+      <w:proofErr w:type="spellStart"/>
+      <w:r>
+        <w:rPr>
+          <w:rFonts w:ascii="Arial" w:eastAsia="Times New Roman" w:hAnsi="Arial"/>
+          <w:i/>
+          <w:color w:val="auto"/>
+          <w:sz w:val="20"/>
+          <w:szCs w:val="24"/>
+        </w:rPr>
+        <w:t>bachelorproef</w:t>
+      </w:r>
+      <w:proofErr w:type="spellEnd"/>
+      <w:r>
+        <w:rPr>
+          <w:rFonts w:ascii="Arial" w:eastAsia="Times New Roman" w:hAnsi="Arial"/>
+          <w:i/>
+          <w:color w:val="auto"/>
+          <w:sz w:val="20"/>
+          <w:szCs w:val="24"/>
+        </w:rPr>
+        <w:t xml:space="preserve"> zo gemakkelijk en minst tijdrovend mogelijk te maken. Zo kunnen de leerlingen en leerkrachten met minder stress opvolgen en opgevolgd worden. </w:t>
       </w:r>
     </w:p>
     <w:p>
@@ -1842,7 +2551,7 @@
     </w:p>
     <w:p>
       <w:pPr>
-        <w:pStyle w:val="Heading1"/>
+        <w:pStyle w:val="Kop1"/>
       </w:pPr>
       <w:r>
         <w:lastRenderedPageBreak/>
@@ -1860,7 +2569,7 @@
     </w:p>
     <w:p>
       <w:pPr>
-        <w:pStyle w:val="ListParagraph"/>
+        <w:pStyle w:val="Lijstalinea"/>
         <w:numPr>
           <w:ilvl w:val="0"/>
           <w:numId w:val="12"/>
@@ -1890,7 +2599,7 @@
     </w:p>
     <w:p>
       <w:pPr>
-        <w:pStyle w:val="ListParagraph"/>
+        <w:pStyle w:val="Lijstalinea"/>
         <w:numPr>
           <w:ilvl w:val="0"/>
           <w:numId w:val="12"/>
@@ -1901,6 +2610,7 @@
           <w:sz w:val="20"/>
         </w:rPr>
       </w:pPr>
+      <w:proofErr w:type="spellStart"/>
       <w:r>
         <w:rPr>
           <w:rFonts w:ascii="Arial" w:hAnsi="Arial" w:cs="Arial"/>
@@ -1917,6 +2627,7 @@
         </w:rPr>
         <w:t>ss</w:t>
       </w:r>
+      <w:proofErr w:type="spellEnd"/>
       <w:r>
         <w:rPr>
           <w:rFonts w:ascii="Arial" w:hAnsi="Arial" w:cs="Arial"/>
@@ -1928,7 +2639,7 @@
     </w:p>
     <w:p>
       <w:pPr>
-        <w:pStyle w:val="ListParagraph"/>
+        <w:pStyle w:val="Lijstalinea"/>
         <w:numPr>
           <w:ilvl w:val="0"/>
           <w:numId w:val="12"/>
@@ -1963,6 +2674,7 @@
         </w:rPr>
         <w:t>/</w:t>
       </w:r>
+      <w:proofErr w:type="spellStart"/>
       <w:r>
         <w:rPr>
           <w:rFonts w:ascii="Arial" w:hAnsi="Arial" w:cs="Arial"/>
@@ -1979,18 +2691,37 @@
         </w:rPr>
         <w:t>JS</w:t>
       </w:r>
-      <w:r>
-        <w:rPr>
-          <w:rFonts w:ascii="Arial" w:hAnsi="Arial" w:cs="Arial"/>
-          <w:i/>
-          <w:sz w:val="20"/>
-        </w:rPr>
-        <w:t>: de activiteit van de website + zorgen voor de 1 page layout.</w:t>
+      <w:proofErr w:type="spellEnd"/>
+      <w:r>
+        <w:rPr>
+          <w:rFonts w:ascii="Arial" w:hAnsi="Arial" w:cs="Arial"/>
+          <w:i/>
+          <w:sz w:val="20"/>
+        </w:rPr>
+        <w:t xml:space="preserve">: de activiteit van de website + zorgen voor de 1 page </w:t>
+      </w:r>
+      <w:proofErr w:type="spellStart"/>
+      <w:r>
+        <w:rPr>
+          <w:rFonts w:ascii="Arial" w:hAnsi="Arial" w:cs="Arial"/>
+          <w:i/>
+          <w:sz w:val="20"/>
+        </w:rPr>
+        <w:t>layout</w:t>
+      </w:r>
+      <w:proofErr w:type="spellEnd"/>
+      <w:r>
+        <w:rPr>
+          <w:rFonts w:ascii="Arial" w:hAnsi="Arial" w:cs="Arial"/>
+          <w:i/>
+          <w:sz w:val="20"/>
+        </w:rPr>
+        <w:t>.</w:t>
       </w:r>
     </w:p>
     <w:p>
       <w:pPr>
-        <w:pStyle w:val="ListParagraph"/>
+        <w:pStyle w:val="Lijstalinea"/>
         <w:numPr>
           <w:ilvl w:val="0"/>
           <w:numId w:val="12"/>
@@ -2001,6 +2732,7 @@
           <w:sz w:val="20"/>
         </w:rPr>
       </w:pPr>
+      <w:proofErr w:type="spellStart"/>
       <w:r>
         <w:rPr>
           <w:rFonts w:ascii="Arial" w:hAnsi="Arial" w:cs="Arial"/>
@@ -2015,20 +2747,83 @@
           <w:i/>
           <w:sz w:val="20"/>
         </w:rPr>
-        <w:t>JS/Rest</w:t>
-      </w:r>
-      <w:r>
-        <w:rPr>
-          <w:rFonts w:ascii="Arial" w:hAnsi="Arial" w:cs="Arial"/>
-          <w:i/>
-          <w:sz w:val="20"/>
-        </w:rPr>
-        <w:t>: Backend server voor de website die met de frontend en externe api’s (voornamelijk github) kan communiceren.</w:t>
+        <w:t>JS</w:t>
+      </w:r>
+      <w:proofErr w:type="spellEnd"/>
+      <w:r>
+        <w:rPr>
+          <w:rFonts w:ascii="Arial" w:hAnsi="Arial" w:cs="Arial"/>
+          <w:i/>
+          <w:sz w:val="20"/>
+        </w:rPr>
+        <w:t>/Rest</w:t>
+      </w:r>
+      <w:r>
+        <w:rPr>
+          <w:rFonts w:ascii="Arial" w:hAnsi="Arial" w:cs="Arial"/>
+          <w:i/>
+          <w:sz w:val="20"/>
+        </w:rPr>
+        <w:t xml:space="preserve">: Backend server voor de website die met de </w:t>
+      </w:r>
+      <w:proofErr w:type="spellStart"/>
+      <w:r>
+        <w:rPr>
+          <w:rFonts w:ascii="Arial" w:hAnsi="Arial" w:cs="Arial"/>
+          <w:i/>
+          <w:sz w:val="20"/>
+        </w:rPr>
+        <w:t>frontend</w:t>
+      </w:r>
+      <w:proofErr w:type="spellEnd"/>
+      <w:r>
+        <w:rPr>
+          <w:rFonts w:ascii="Arial" w:hAnsi="Arial" w:cs="Arial"/>
+          <w:i/>
+          <w:sz w:val="20"/>
+        </w:rPr>
+        <w:t xml:space="preserve"> en externe </w:t>
+      </w:r>
+      <w:proofErr w:type="spellStart"/>
+      <w:r>
+        <w:rPr>
+          <w:rFonts w:ascii="Arial" w:hAnsi="Arial" w:cs="Arial"/>
+          <w:i/>
+          <w:sz w:val="20"/>
+        </w:rPr>
+        <w:t>api’s</w:t>
+      </w:r>
+      <w:proofErr w:type="spellEnd"/>
+      <w:r>
+        <w:rPr>
+          <w:rFonts w:ascii="Arial" w:hAnsi="Arial" w:cs="Arial"/>
+          <w:i/>
+          <w:sz w:val="20"/>
+        </w:rPr>
+        <w:t xml:space="preserve"> (voornamelijk </w:t>
+      </w:r>
+      <w:proofErr w:type="spellStart"/>
+      <w:r>
+        <w:rPr>
+          <w:rFonts w:ascii="Arial" w:hAnsi="Arial" w:cs="Arial"/>
+          <w:i/>
+          <w:sz w:val="20"/>
+        </w:rPr>
+        <w:t>github</w:t>
+      </w:r>
+      <w:proofErr w:type="spellEnd"/>
+      <w:r>
+        <w:rPr>
+          <w:rFonts w:ascii="Arial" w:hAnsi="Arial" w:cs="Arial"/>
+          <w:i/>
+          <w:sz w:val="20"/>
+        </w:rPr>
+        <w:t>) kan communiceren.</w:t>
       </w:r>
     </w:p>
     <w:p>
       <w:pPr>
-        <w:pStyle w:val="ListParagraph"/>
+        <w:pStyle w:val="Lijstalinea"/>
         <w:numPr>
           <w:ilvl w:val="0"/>
           <w:numId w:val="12"/>
@@ -2039,6 +2834,7 @@
           <w:sz w:val="20"/>
         </w:rPr>
       </w:pPr>
+      <w:proofErr w:type="spellStart"/>
       <w:r>
         <w:rPr>
           <w:rFonts w:ascii="Arial" w:hAnsi="Arial" w:cs="Arial"/>
@@ -2047,21 +2843,76 @@
         </w:rPr>
         <w:t>Nosql</w:t>
       </w:r>
-      <w:r>
-        <w:rPr>
-          <w:rFonts w:ascii="Arial" w:hAnsi="Arial" w:cs="Arial"/>
-          <w:i/>
-          <w:sz w:val="20"/>
-        </w:rPr>
-        <w:t>: Voorlopig kiezen we voor een nosql database die via firebase data kan opslaan.</w:t>
-      </w:r>
-      <w:r>
-        <w:rPr>
-          <w:rFonts w:ascii="Arial" w:hAnsi="Arial" w:cs="Arial"/>
-          <w:i/>
-          <w:sz w:val="20"/>
-        </w:rPr>
-        <w:t>(Json formaat)</w:t>
+      <w:proofErr w:type="spellEnd"/>
+      <w:r>
+        <w:rPr>
+          <w:rFonts w:ascii="Arial" w:hAnsi="Arial" w:cs="Arial"/>
+          <w:i/>
+          <w:sz w:val="20"/>
+        </w:rPr>
+        <w:t xml:space="preserve">: Voorlopig kiezen we voor een </w:t>
+      </w:r>
+      <w:proofErr w:type="spellStart"/>
+      <w:r>
+        <w:rPr>
+          <w:rFonts w:ascii="Arial" w:hAnsi="Arial" w:cs="Arial"/>
+          <w:i/>
+          <w:sz w:val="20"/>
+        </w:rPr>
+        <w:t>nosql</w:t>
+      </w:r>
+      <w:proofErr w:type="spellEnd"/>
+      <w:r>
+        <w:rPr>
+          <w:rFonts w:ascii="Arial" w:hAnsi="Arial" w:cs="Arial"/>
+          <w:i/>
+          <w:sz w:val="20"/>
+        </w:rPr>
+        <w:t xml:space="preserve"> database die via </w:t>
+      </w:r>
+      <w:proofErr w:type="spellStart"/>
+      <w:r>
+        <w:rPr>
+          <w:rFonts w:ascii="Arial" w:hAnsi="Arial" w:cs="Arial"/>
+          <w:i/>
+          <w:sz w:val="20"/>
+        </w:rPr>
+        <w:t>firebase</w:t>
+      </w:r>
+      <w:proofErr w:type="spellEnd"/>
+      <w:r>
+        <w:rPr>
+          <w:rFonts w:ascii="Arial" w:hAnsi="Arial" w:cs="Arial"/>
+          <w:i/>
+          <w:sz w:val="20"/>
+        </w:rPr>
+        <w:t xml:space="preserve"> data kan opslaan.</w:t>
+      </w:r>
+      <w:r>
+        <w:rPr>
+          <w:rFonts w:ascii="Arial" w:hAnsi="Arial" w:cs="Arial"/>
+          <w:i/>
+          <w:sz w:val="20"/>
+        </w:rPr>
+        <w:t>(</w:t>
+      </w:r>
+      <w:proofErr w:type="spellStart"/>
+      <w:r>
+        <w:rPr>
+          <w:rFonts w:ascii="Arial" w:hAnsi="Arial" w:cs="Arial"/>
+          <w:i/>
+          <w:sz w:val="20"/>
+        </w:rPr>
+        <w:t>Json</w:t>
+      </w:r>
+      <w:proofErr w:type="spellEnd"/>
+      <w:r>
+        <w:rPr>
+          <w:rFonts w:ascii="Arial" w:hAnsi="Arial" w:cs="Arial"/>
+          <w:i/>
+          <w:sz w:val="20"/>
+        </w:rPr>
+        <w:t xml:space="preserve"> formaat)</w:t>
       </w:r>
       <w:r>
         <w:rPr>
@@ -2074,7 +2925,7 @@
     </w:p>
     <w:p>
       <w:pPr>
-        <w:pStyle w:val="ListParagraph"/>
+        <w:pStyle w:val="Lijstalinea"/>
         <w:numPr>
           <w:ilvl w:val="0"/>
           <w:numId w:val="12"/>
@@ -2085,13 +2936,50 @@
           <w:sz w:val="20"/>
         </w:rPr>
       </w:pPr>
-      <w:r>
-        <w:rPr>
-          <w:rFonts w:ascii="Arial" w:hAnsi="Arial" w:cs="Arial"/>
-          <w:i/>
-          <w:sz w:val="20"/>
-        </w:rPr>
-        <w:t>Markdown: basis opmaak voor documentjes die gemakkelijk te lezen zijn in de online github repo</w:t>
+      <w:proofErr w:type="spellStart"/>
+      <w:r>
+        <w:rPr>
+          <w:rFonts w:ascii="Arial" w:hAnsi="Arial" w:cs="Arial"/>
+          <w:i/>
+          <w:sz w:val="20"/>
+        </w:rPr>
+        <w:t>Markdown</w:t>
+      </w:r>
+      <w:proofErr w:type="spellEnd"/>
+      <w:r>
+        <w:rPr>
+          <w:rFonts w:ascii="Arial" w:hAnsi="Arial" w:cs="Arial"/>
+          <w:i/>
+          <w:sz w:val="20"/>
+        </w:rPr>
+        <w:t xml:space="preserve">: basis opmaak voor documentjes die gemakkelijk te lezen zijn in de online </w:t>
+      </w:r>
+      <w:proofErr w:type="spellStart"/>
+      <w:r>
+        <w:rPr>
+          <w:rFonts w:ascii="Arial" w:hAnsi="Arial" w:cs="Arial"/>
+          <w:i/>
+          <w:sz w:val="20"/>
+        </w:rPr>
+        <w:t>github</w:t>
+      </w:r>
+      <w:proofErr w:type="spellEnd"/>
+      <w:r>
+        <w:rPr>
+          <w:rFonts w:ascii="Arial" w:hAnsi="Arial" w:cs="Arial"/>
+          <w:i/>
+          <w:sz w:val="20"/>
+        </w:rPr>
+        <w:t xml:space="preserve"> </w:t>
+      </w:r>
+      <w:proofErr w:type="spellStart"/>
+      <w:r>
+        <w:rPr>
+          <w:rFonts w:ascii="Arial" w:hAnsi="Arial" w:cs="Arial"/>
+          <w:i/>
+          <w:sz w:val="20"/>
+        </w:rPr>
+        <w:t>repo</w:t>
       </w:r>
       <w:r>
         <w:rPr>
@@ -2107,20 +2995,83 @@
           <w:i/>
           <w:sz w:val="20"/>
         </w:rPr>
-        <w:t>itory.</w:t>
-      </w:r>
-      <w:r>
-        <w:rPr>
-          <w:rFonts w:ascii="Arial" w:hAnsi="Arial" w:cs="Arial"/>
-          <w:i/>
-          <w:sz w:val="20"/>
-        </w:rPr>
-        <w:t xml:space="preserve"> Aan de hand van de github API kunnen we de markdown files op een overizchtelijke manier weergeven.</w:t>
+        <w:t>itory</w:t>
+      </w:r>
+      <w:proofErr w:type="spellEnd"/>
+      <w:r>
+        <w:rPr>
+          <w:rFonts w:ascii="Arial" w:hAnsi="Arial" w:cs="Arial"/>
+          <w:i/>
+          <w:sz w:val="20"/>
+        </w:rPr>
+        <w:t>.</w:t>
+      </w:r>
+      <w:r>
+        <w:rPr>
+          <w:rFonts w:ascii="Arial" w:hAnsi="Arial" w:cs="Arial"/>
+          <w:i/>
+          <w:sz w:val="20"/>
+        </w:rPr>
+        <w:t xml:space="preserve"> Aan de hand van de </w:t>
+      </w:r>
+      <w:proofErr w:type="spellStart"/>
+      <w:r>
+        <w:rPr>
+          <w:rFonts w:ascii="Arial" w:hAnsi="Arial" w:cs="Arial"/>
+          <w:i/>
+          <w:sz w:val="20"/>
+        </w:rPr>
+        <w:t>github</w:t>
+      </w:r>
+      <w:proofErr w:type="spellEnd"/>
+      <w:r>
+        <w:rPr>
+          <w:rFonts w:ascii="Arial" w:hAnsi="Arial" w:cs="Arial"/>
+          <w:i/>
+          <w:sz w:val="20"/>
+        </w:rPr>
+        <w:t xml:space="preserve"> API kunnen we de </w:t>
+      </w:r>
+      <w:proofErr w:type="spellStart"/>
+      <w:r>
+        <w:rPr>
+          <w:rFonts w:ascii="Arial" w:hAnsi="Arial" w:cs="Arial"/>
+          <w:i/>
+          <w:sz w:val="20"/>
+        </w:rPr>
+        <w:t>markdown</w:t>
+      </w:r>
+      <w:proofErr w:type="spellEnd"/>
+      <w:r>
+        <w:rPr>
+          <w:rFonts w:ascii="Arial" w:hAnsi="Arial" w:cs="Arial"/>
+          <w:i/>
+          <w:sz w:val="20"/>
+        </w:rPr>
+        <w:t xml:space="preserve"> files op een </w:t>
+      </w:r>
+      <w:proofErr w:type="spellStart"/>
+      <w:r>
+        <w:rPr>
+          <w:rFonts w:ascii="Arial" w:hAnsi="Arial" w:cs="Arial"/>
+          <w:i/>
+          <w:sz w:val="20"/>
+        </w:rPr>
+        <w:t>overizchtelijke</w:t>
+      </w:r>
+      <w:proofErr w:type="spellEnd"/>
+      <w:r>
+        <w:rPr>
+          <w:rFonts w:ascii="Arial" w:hAnsi="Arial" w:cs="Arial"/>
+          <w:i/>
+          <w:sz w:val="20"/>
+        </w:rPr>
+        <w:t xml:space="preserve"> manier weergeven.</w:t>
       </w:r>
     </w:p>
     <w:p>
       <w:pPr>
-        <w:pStyle w:val="ListParagraph"/>
+        <w:pStyle w:val="Lijstalinea"/>
         <w:numPr>
           <w:ilvl w:val="0"/>
           <w:numId w:val="12"/>
@@ -2137,7 +3088,97 @@
           <w:i/>
           <w:sz w:val="20"/>
         </w:rPr>
-        <w:t>Git: We gebruiken github als  centrale repository voor onze eigen code. Dit zal ook de centrale repo zijn voor alle bachelor proeven dus aan de hand van de github API zouden we deze repo’s moeten visualiseren en alle features op ons platform moeten krijgen.</w:t>
+        <w:t xml:space="preserve">Git: We gebruiken </w:t>
+      </w:r>
+      <w:proofErr w:type="spellStart"/>
+      <w:r>
+        <w:rPr>
+          <w:rFonts w:ascii="Arial" w:hAnsi="Arial" w:cs="Arial"/>
+          <w:i/>
+          <w:sz w:val="20"/>
+        </w:rPr>
+        <w:t>github</w:t>
+      </w:r>
+      <w:proofErr w:type="spellEnd"/>
+      <w:r>
+        <w:rPr>
+          <w:rFonts w:ascii="Arial" w:hAnsi="Arial" w:cs="Arial"/>
+          <w:i/>
+          <w:sz w:val="20"/>
+        </w:rPr>
+        <w:t xml:space="preserve"> als  centrale </w:t>
+      </w:r>
+      <w:proofErr w:type="spellStart"/>
+      <w:r>
+        <w:rPr>
+          <w:rFonts w:ascii="Arial" w:hAnsi="Arial" w:cs="Arial"/>
+          <w:i/>
+          <w:sz w:val="20"/>
+        </w:rPr>
+        <w:t>repository</w:t>
+      </w:r>
+      <w:proofErr w:type="spellEnd"/>
+      <w:r>
+        <w:rPr>
+          <w:rFonts w:ascii="Arial" w:hAnsi="Arial" w:cs="Arial"/>
+          <w:i/>
+          <w:sz w:val="20"/>
+        </w:rPr>
+        <w:t xml:space="preserve"> voor onze eigen code. Dit zal ook de centrale </w:t>
+      </w:r>
+      <w:proofErr w:type="spellStart"/>
+      <w:r>
+        <w:rPr>
+          <w:rFonts w:ascii="Arial" w:hAnsi="Arial" w:cs="Arial"/>
+          <w:i/>
+          <w:sz w:val="20"/>
+        </w:rPr>
+        <w:t>repo</w:t>
+      </w:r>
+      <w:proofErr w:type="spellEnd"/>
+      <w:r>
+        <w:rPr>
+          <w:rFonts w:ascii="Arial" w:hAnsi="Arial" w:cs="Arial"/>
+          <w:i/>
+          <w:sz w:val="20"/>
+        </w:rPr>
+        <w:t xml:space="preserve"> zijn voor alle bachelor proeven dus aan de hand van de </w:t>
+      </w:r>
+      <w:proofErr w:type="spellStart"/>
+      <w:r>
+        <w:rPr>
+          <w:rFonts w:ascii="Arial" w:hAnsi="Arial" w:cs="Arial"/>
+          <w:i/>
+          <w:sz w:val="20"/>
+        </w:rPr>
+        <w:t>github</w:t>
+      </w:r>
+      <w:proofErr w:type="spellEnd"/>
+      <w:r>
+        <w:rPr>
+          <w:rFonts w:ascii="Arial" w:hAnsi="Arial" w:cs="Arial"/>
+          <w:i/>
+          <w:sz w:val="20"/>
+        </w:rPr>
+        <w:t xml:space="preserve"> API zouden we deze </w:t>
+      </w:r>
+      <w:proofErr w:type="spellStart"/>
+      <w:r>
+        <w:rPr>
+          <w:rFonts w:ascii="Arial" w:hAnsi="Arial" w:cs="Arial"/>
+          <w:i/>
+          <w:sz w:val="20"/>
+        </w:rPr>
+        <w:t>repo’s</w:t>
+      </w:r>
+      <w:proofErr w:type="spellEnd"/>
+      <w:r>
+        <w:rPr>
+          <w:rFonts w:ascii="Arial" w:hAnsi="Arial" w:cs="Arial"/>
+          <w:i/>
+          <w:sz w:val="20"/>
+        </w:rPr>
+        <w:t xml:space="preserve"> moeten visualiseren en alle features op ons platform moeten krijgen.</w:t>
       </w:r>
     </w:p>
     <w:p>
@@ -2163,7 +3204,6 @@
           <w:i/>
           <w:noProof/>
           <w:sz w:val="20"/>
-          <w:lang w:val="nl-BE" w:eastAsia="nl-BE"/>
         </w:rPr>
         <w:drawing>
           <wp:inline distT="0" distB="0" distL="0" distR="0">
@@ -2226,7 +3266,7 @@
     </w:p>
     <w:p>
       <w:pPr>
-        <w:pStyle w:val="Heading1"/>
+        <w:pStyle w:val="Kop1"/>
         <w:rPr>
           <w:lang w:val="nl"/>
         </w:rPr>
@@ -2290,7 +3330,139 @@
           <w:color w:val="auto"/>
           <w:sz w:val="20"/>
         </w:rPr>
-        <w:t xml:space="preserve"> De opleiding houdt dan bij in een excel welke url er bij welke student hoort. De docenten moeten dan deze url openen om feedback te kunnen geven op een commit of in het oog t ehouden hoe actief er gewerkt word op de repo. Dit is een zeer onproductieve manier om dit te doen, dus dit kan beter! </w:t>
+        <w:t xml:space="preserve"> De opleiding houdt dan bij in een </w:t>
+      </w:r>
+      <w:proofErr w:type="spellStart"/>
+      <w:r>
+        <w:rPr>
+          <w:rFonts w:ascii="Arial" w:hAnsi="Arial" w:cs="Arial"/>
+          <w:i/>
+          <w:iCs/>
+          <w:color w:val="auto"/>
+          <w:sz w:val="20"/>
+        </w:rPr>
+        <w:t>excel</w:t>
+      </w:r>
+      <w:proofErr w:type="spellEnd"/>
+      <w:r>
+        <w:rPr>
+          <w:rFonts w:ascii="Arial" w:hAnsi="Arial" w:cs="Arial"/>
+          <w:i/>
+          <w:iCs/>
+          <w:color w:val="auto"/>
+          <w:sz w:val="20"/>
+        </w:rPr>
+        <w:t xml:space="preserve"> welke </w:t>
+      </w:r>
+      <w:proofErr w:type="spellStart"/>
+      <w:r>
+        <w:rPr>
+          <w:rFonts w:ascii="Arial" w:hAnsi="Arial" w:cs="Arial"/>
+          <w:i/>
+          <w:iCs/>
+          <w:color w:val="auto"/>
+          <w:sz w:val="20"/>
+        </w:rPr>
+        <w:t>url</w:t>
+      </w:r>
+      <w:proofErr w:type="spellEnd"/>
+      <w:r>
+        <w:rPr>
+          <w:rFonts w:ascii="Arial" w:hAnsi="Arial" w:cs="Arial"/>
+          <w:i/>
+          <w:iCs/>
+          <w:color w:val="auto"/>
+          <w:sz w:val="20"/>
+        </w:rPr>
+        <w:t xml:space="preserve"> er bij welke student hoort. De docenten moeten dan deze </w:t>
+      </w:r>
+      <w:proofErr w:type="spellStart"/>
+      <w:r>
+        <w:rPr>
+          <w:rFonts w:ascii="Arial" w:hAnsi="Arial" w:cs="Arial"/>
+          <w:i/>
+          <w:iCs/>
+          <w:color w:val="auto"/>
+          <w:sz w:val="20"/>
+        </w:rPr>
+        <w:t>url</w:t>
+      </w:r>
+      <w:proofErr w:type="spellEnd"/>
+      <w:r>
+        <w:rPr>
+          <w:rFonts w:ascii="Arial" w:hAnsi="Arial" w:cs="Arial"/>
+          <w:i/>
+          <w:iCs/>
+          <w:color w:val="auto"/>
+          <w:sz w:val="20"/>
+        </w:rPr>
+        <w:t xml:space="preserve"> openen om feedback te kunnen geven op een </w:t>
+      </w:r>
+      <w:proofErr w:type="spellStart"/>
+      <w:r>
+        <w:rPr>
+          <w:rFonts w:ascii="Arial" w:hAnsi="Arial" w:cs="Arial"/>
+          <w:i/>
+          <w:iCs/>
+          <w:color w:val="auto"/>
+          <w:sz w:val="20"/>
+        </w:rPr>
+        <w:t>commit</w:t>
+      </w:r>
+      <w:proofErr w:type="spellEnd"/>
+      <w:r>
+        <w:rPr>
+          <w:rFonts w:ascii="Arial" w:hAnsi="Arial" w:cs="Arial"/>
+          <w:i/>
+          <w:iCs/>
+          <w:color w:val="auto"/>
+          <w:sz w:val="20"/>
+        </w:rPr>
+        <w:t xml:space="preserve"> of in het oog t </w:t>
+      </w:r>
+      <w:proofErr w:type="spellStart"/>
+      <w:r>
+        <w:rPr>
+          <w:rFonts w:ascii="Arial" w:hAnsi="Arial" w:cs="Arial"/>
+          <w:i/>
+          <w:iCs/>
+          <w:color w:val="auto"/>
+          <w:sz w:val="20"/>
+        </w:rPr>
+        <w:t>ehouden</w:t>
+      </w:r>
+      <w:proofErr w:type="spellEnd"/>
+      <w:r>
+        <w:rPr>
+          <w:rFonts w:ascii="Arial" w:hAnsi="Arial" w:cs="Arial"/>
+          <w:i/>
+          <w:iCs/>
+          <w:color w:val="auto"/>
+          <w:sz w:val="20"/>
+        </w:rPr>
+        <w:t xml:space="preserve"> hoe actief er gewerkt word op de </w:t>
+      </w:r>
+      <w:proofErr w:type="spellStart"/>
+      <w:r>
+        <w:rPr>
+          <w:rFonts w:ascii="Arial" w:hAnsi="Arial" w:cs="Arial"/>
+          <w:i/>
+          <w:iCs/>
+          <w:color w:val="auto"/>
+          <w:sz w:val="20"/>
+        </w:rPr>
+        <w:t>repo</w:t>
+      </w:r>
+      <w:proofErr w:type="spellEnd"/>
+      <w:r>
+        <w:rPr>
+          <w:rFonts w:ascii="Arial" w:hAnsi="Arial" w:cs="Arial"/>
+          <w:i/>
+          <w:iCs/>
+          <w:color w:val="auto"/>
+          <w:sz w:val="20"/>
+        </w:rPr>
+        <w:t xml:space="preserve">. Dit is een zeer onproductieve manier om dit te doen, dus dit kan beter! </w:t>
       </w:r>
     </w:p>
     <w:p>
@@ -2341,7 +3513,51 @@
           <w:color w:val="auto"/>
           <w:sz w:val="20"/>
         </w:rPr>
-        <w:t xml:space="preserve">de docenten een platform hebben waarop automatisch word weergegeven wat de veranderingen zijn per repo en hoe actief de repo is. De docenten moeten ook op een gemakkelijke manier issues en commentaar kunnen toevoegen om op deze manier de leerlingen beter en sneller te kunnen begeleiden. </w:t>
+        <w:t xml:space="preserve">de docenten een platform hebben waarop automatisch word weergegeven wat de veranderingen zijn per </w:t>
+      </w:r>
+      <w:proofErr w:type="spellStart"/>
+      <w:r>
+        <w:rPr>
+          <w:rFonts w:ascii="Arial" w:hAnsi="Arial" w:cs="Arial"/>
+          <w:i/>
+          <w:iCs/>
+          <w:color w:val="auto"/>
+          <w:sz w:val="20"/>
+        </w:rPr>
+        <w:t>repo</w:t>
+      </w:r>
+      <w:proofErr w:type="spellEnd"/>
+      <w:r>
+        <w:rPr>
+          <w:rFonts w:ascii="Arial" w:hAnsi="Arial" w:cs="Arial"/>
+          <w:i/>
+          <w:iCs/>
+          <w:color w:val="auto"/>
+          <w:sz w:val="20"/>
+        </w:rPr>
+        <w:t xml:space="preserve"> en hoe actief de </w:t>
+      </w:r>
+      <w:proofErr w:type="spellStart"/>
+      <w:r>
+        <w:rPr>
+          <w:rFonts w:ascii="Arial" w:hAnsi="Arial" w:cs="Arial"/>
+          <w:i/>
+          <w:iCs/>
+          <w:color w:val="auto"/>
+          <w:sz w:val="20"/>
+        </w:rPr>
+        <w:t>repo</w:t>
+      </w:r>
+      <w:proofErr w:type="spellEnd"/>
+      <w:r>
+        <w:rPr>
+          <w:rFonts w:ascii="Arial" w:hAnsi="Arial" w:cs="Arial"/>
+          <w:i/>
+          <w:iCs/>
+          <w:color w:val="auto"/>
+          <w:sz w:val="20"/>
+        </w:rPr>
+        <w:t xml:space="preserve"> is. De docenten moeten ook op een gemakkelijke manier issues en commentaar kunnen toevoegen om op deze manier de leerlingen beter en sneller te kunnen begeleiden. </w:t>
       </w:r>
     </w:p>
     <w:p>
@@ -2381,7 +3597,51 @@
           <w:color w:val="auto"/>
           <w:sz w:val="20"/>
         </w:rPr>
-        <w:t xml:space="preserve">Uiteindelijk moet ons platform zo goed zijn dat andere richtingen die ook eindwerken opvolgen via github hier ook gebruik van kunnen maken. Via een login systeem kunnen docenten uit alle richtingen dan inloggen en zo hun eigen studenten opvolgen. We maken op deze manier een handig platform waarop alle docenten hun geliefde studenten kunnen opvolgen bij hun bachelor proef en ondertussen ook hun eigen workload verkleinen. </w:t>
+        <w:t xml:space="preserve">Uiteindelijk moet ons platform zo goed zijn dat andere richtingen die ook eindwerken opvolgen via </w:t>
+      </w:r>
+      <w:proofErr w:type="spellStart"/>
+      <w:r>
+        <w:rPr>
+          <w:rFonts w:ascii="Arial" w:hAnsi="Arial" w:cs="Arial"/>
+          <w:i/>
+          <w:iCs/>
+          <w:color w:val="auto"/>
+          <w:sz w:val="20"/>
+        </w:rPr>
+        <w:t>github</w:t>
+      </w:r>
+      <w:proofErr w:type="spellEnd"/>
+      <w:r>
+        <w:rPr>
+          <w:rFonts w:ascii="Arial" w:hAnsi="Arial" w:cs="Arial"/>
+          <w:i/>
+          <w:iCs/>
+          <w:color w:val="auto"/>
+          <w:sz w:val="20"/>
+        </w:rPr>
+        <w:t xml:space="preserve"> hier ook gebruik van kunnen maken. Via een login systeem kunnen docenten uit alle richtingen dan inloggen en zo hun eigen studenten opvolgen. We maken op deze manier een handig platform waarop alle docenten hun geliefde studenten kunnen opvolgen bij hun bachelor proef en ondertussen ook hun eigen </w:t>
+      </w:r>
+      <w:proofErr w:type="spellStart"/>
+      <w:r>
+        <w:rPr>
+          <w:rFonts w:ascii="Arial" w:hAnsi="Arial" w:cs="Arial"/>
+          <w:i/>
+          <w:iCs/>
+          <w:color w:val="auto"/>
+          <w:sz w:val="20"/>
+        </w:rPr>
+        <w:t>workload</w:t>
+      </w:r>
+      <w:proofErr w:type="spellEnd"/>
+      <w:r>
+        <w:rPr>
+          <w:rFonts w:ascii="Arial" w:hAnsi="Arial" w:cs="Arial"/>
+          <w:i/>
+          <w:iCs/>
+          <w:color w:val="auto"/>
+          <w:sz w:val="20"/>
+        </w:rPr>
+        <w:t xml:space="preserve"> verkleinen. </w:t>
       </w:r>
     </w:p>
     <w:p>
@@ -2416,7 +3676,7 @@
     </w:p>
     <w:p>
       <w:pPr>
-        <w:pStyle w:val="Heading1"/>
+        <w:pStyle w:val="Kop1"/>
         <w:rPr>
           <w:lang w:val="nl"/>
         </w:rPr>
@@ -2443,7 +3703,7 @@
     </w:p>
     <w:tbl>
       <w:tblPr>
-        <w:tblStyle w:val="TableGrid"/>
+        <w:tblStyle w:val="Tabelraster"/>
         <w:tblW w:w="9439" w:type="dxa"/>
         <w:tblLook w:val="04A0" w:firstRow="1" w:lastRow="0" w:firstColumn="1" w:lastColumn="0" w:noHBand="0" w:noVBand="1"/>
       </w:tblPr>
@@ -2506,7 +3766,15 @@
           </w:tcPr>
           <w:p>
             <w:r>
-              <w:t xml:space="preserve">Zorgen dat de promoter zich kan inloggen </w:t>
+              <w:t xml:space="preserve">Zorgen dat de </w:t>
+            </w:r>
+            <w:proofErr w:type="spellStart"/>
+            <w:r>
+              <w:t>promoter</w:t>
+            </w:r>
+            <w:proofErr w:type="spellEnd"/>
+            <w:r>
+              <w:t xml:space="preserve"> zich kan inloggen </w:t>
             </w:r>
             <w:r>
               <w:t>en enkel een lijst van zijn studenten krijgt.</w:t>
@@ -2524,7 +3792,119 @@
           </w:tcPr>
           <w:p>
             <w:r>
-              <w:t>Studentenoverzicht maken voor de promoter met de basis gegevens van elke student</w:t>
+              <w:t xml:space="preserve">Studentenoverzicht maken voor de </w:t>
+            </w:r>
+            <w:proofErr w:type="spellStart"/>
+            <w:r>
+              <w:t>promoter</w:t>
+            </w:r>
+            <w:proofErr w:type="spellEnd"/>
+            <w:r>
+              <w:t xml:space="preserve"> met de basis gegevens van elke student</w:t>
+            </w:r>
+          </w:p>
+        </w:tc>
+      </w:tr>
+      <w:tr>
+        <w:trPr>
+          <w:trHeight w:val="415"/>
+        </w:trPr>
+        <w:tc>
+          <w:tcPr>
+            <w:tcW w:w="9439" w:type="dxa"/>
+          </w:tcPr>
+          <w:p>
+            <w:proofErr w:type="spellStart"/>
+            <w:r>
+              <w:t>Github</w:t>
+            </w:r>
+            <w:proofErr w:type="spellEnd"/>
+            <w:r>
+              <w:t xml:space="preserve"> </w:t>
+            </w:r>
+            <w:proofErr w:type="spellStart"/>
+            <w:r>
+              <w:t>api</w:t>
+            </w:r>
+            <w:proofErr w:type="spellEnd"/>
+            <w:r>
+              <w:t xml:space="preserve"> integreren zodat we via onze site </w:t>
+            </w:r>
+            <w:proofErr w:type="spellStart"/>
+            <w:r>
+              <w:t>repository’s</w:t>
+            </w:r>
+            <w:proofErr w:type="spellEnd"/>
+            <w:r>
+              <w:t xml:space="preserve"> kunnen uitlezen.</w:t>
+            </w:r>
+          </w:p>
+        </w:tc>
+      </w:tr>
+      <w:tr>
+        <w:trPr>
+          <w:trHeight w:val="831"/>
+        </w:trPr>
+        <w:tc>
+          <w:tcPr>
+            <w:tcW w:w="9439" w:type="dxa"/>
+          </w:tcPr>
+          <w:p>
+            <w:r>
+              <w:t xml:space="preserve">Via de </w:t>
+            </w:r>
+            <w:proofErr w:type="spellStart"/>
+            <w:r>
+              <w:t>github</w:t>
+            </w:r>
+            <w:proofErr w:type="spellEnd"/>
+            <w:r>
+              <w:t xml:space="preserve"> </w:t>
+            </w:r>
+            <w:proofErr w:type="spellStart"/>
+            <w:r>
+              <w:t>api</w:t>
+            </w:r>
+            <w:proofErr w:type="spellEnd"/>
+            <w:r>
+              <w:t xml:space="preserve"> de </w:t>
+            </w:r>
+            <w:proofErr w:type="spellStart"/>
+            <w:r>
+              <w:t>repository’s</w:t>
+            </w:r>
+            <w:proofErr w:type="spellEnd"/>
+            <w:r>
+              <w:t xml:space="preserve"> verder kunnen uitfilteren zodat de </w:t>
+            </w:r>
+            <w:proofErr w:type="spellStart"/>
+            <w:r>
+              <w:t>promoter</w:t>
+            </w:r>
+            <w:proofErr w:type="spellEnd"/>
+            <w:r>
+              <w:t xml:space="preserve"> enkel het belangrijke ziet</w:t>
+            </w:r>
+          </w:p>
+          <w:p>
+            <w:r>
+              <w:t xml:space="preserve">(laatste stand van de </w:t>
+            </w:r>
+            <w:proofErr w:type="spellStart"/>
+            <w:r>
+              <w:t>repository</w:t>
+            </w:r>
+            <w:proofErr w:type="spellEnd"/>
+            <w:r>
+              <w:t xml:space="preserve">, issues, </w:t>
+            </w:r>
+            <w:proofErr w:type="spellStart"/>
+            <w:r>
+              <w:t>commits</w:t>
+            </w:r>
+            <w:proofErr w:type="spellEnd"/>
+            <w:r>
+              <w:t>,..)</w:t>
             </w:r>
           </w:p>
         </w:tc>
@@ -2539,14 +3919,33 @@
           </w:tcPr>
           <w:p>
             <w:r>
-              <w:t>Github api integreren zodat we via onze site repository’s kunnen uitlezen.</w:t>
+              <w:t xml:space="preserve">Zorgen dat de </w:t>
+            </w:r>
+            <w:proofErr w:type="spellStart"/>
+            <w:r>
+              <w:t>promoter</w:t>
+            </w:r>
+            <w:proofErr w:type="spellEnd"/>
+            <w:r>
+              <w:t xml:space="preserve"> via onze site issues kan </w:t>
+            </w:r>
+            <w:proofErr w:type="spellStart"/>
+            <w:r>
+              <w:t>creer</w:t>
+            </w:r>
+            <w:r>
+              <w:t>en</w:t>
+            </w:r>
+            <w:proofErr w:type="spellEnd"/>
+            <w:r>
+              <w:t>.</w:t>
             </w:r>
           </w:p>
         </w:tc>
       </w:tr>
       <w:tr>
         <w:trPr>
-          <w:trHeight w:val="831"/>
+          <w:trHeight w:val="430"/>
         </w:trPr>
         <w:tc>
           <w:tcPr>
@@ -2554,12 +3953,15 @@
           </w:tcPr>
           <w:p>
             <w:r>
-              <w:t>Via de github api de repository’s verder kunnen uitfilteren zodat de promoter enkel het belangrijke ziet</w:t>
+              <w:t xml:space="preserve">Automatisch mail systeem als een </w:t>
             </w:r>
-          </w:p>
-          <w:p>
+            <w:proofErr w:type="spellStart"/>
             <w:r>
-              <w:t>(laatste stand van de repository, issues, commits,..)</w:t>
+              <w:t>repo</w:t>
+            </w:r>
+            <w:proofErr w:type="spellEnd"/>
+            <w:r>
+              <w:t xml:space="preserve"> inactief is.</w:t>
             </w:r>
           </w:p>
         </w:tc>
@@ -2574,25 +3976,15 @@
           </w:tcPr>
           <w:p>
             <w:r>
-              <w:t>Zorgen dat de promoter via onze site issues kan creer</w:t>
+              <w:t xml:space="preserve">Laten zien hoe lang geleden de </w:t>
             </w:r>
+            <w:proofErr w:type="spellStart"/>
             <w:r>
-              <w:t>en.</w:t>
+              <w:t>repo</w:t>
             </w:r>
-          </w:p>
-        </w:tc>
-      </w:tr>
-      <w:tr>
-        <w:trPr>
-          <w:trHeight w:val="430"/>
-        </w:trPr>
-        <w:tc>
-          <w:tcPr>
-            <w:tcW w:w="9439" w:type="dxa"/>
-          </w:tcPr>
-          <w:p>
+            <w:proofErr w:type="spellEnd"/>
             <w:r>
-              <w:t>Automatisch mail systeem als een repo inactief is.</w:t>
+              <w:t xml:space="preserve"> nog actief is geweest.</w:t>
             </w:r>
           </w:p>
         </w:tc>
@@ -2607,7 +3999,23 @@
           </w:tcPr>
           <w:p>
             <w:r>
-              <w:t>Laten zien hoe lang geleden de repo nog actief is geweest.</w:t>
+              <w:t xml:space="preserve">Zorgen dat de promotor via onze site </w:t>
+            </w:r>
+            <w:proofErr w:type="spellStart"/>
+            <w:r>
+              <w:t>comments</w:t>
+            </w:r>
+            <w:proofErr w:type="spellEnd"/>
+            <w:r>
+              <w:t xml:space="preserve"> kan leveren op </w:t>
+            </w:r>
+            <w:proofErr w:type="spellStart"/>
+            <w:r>
+              <w:t>commits</w:t>
+            </w:r>
+            <w:proofErr w:type="spellEnd"/>
+            <w:r>
+              <w:t>.</w:t>
             </w:r>
           </w:p>
         </w:tc>
@@ -2622,7 +4030,15 @@
           </w:tcPr>
           <w:p>
             <w:r>
-              <w:t>Zorgen dat de promotor via onze site comments kan leveren op commits.</w:t>
+              <w:t xml:space="preserve">Aantal openstaande </w:t>
+            </w:r>
+            <w:proofErr w:type="spellStart"/>
+            <w:r>
+              <w:t>issue’s</w:t>
+            </w:r>
+            <w:proofErr w:type="spellEnd"/>
+            <w:r>
+              <w:t xml:space="preserve"> laten zien.</w:t>
             </w:r>
           </w:p>
         </w:tc>
@@ -2637,22 +4053,15 @@
           </w:tcPr>
           <w:p>
             <w:r>
-              <w:t>Aantal openstaande issue’s laten zien.</w:t>
+              <w:t xml:space="preserve">Aantal </w:t>
             </w:r>
-          </w:p>
-        </w:tc>
-      </w:tr>
-      <w:tr>
-        <w:trPr>
-          <w:trHeight w:val="415"/>
-        </w:trPr>
-        <w:tc>
-          <w:tcPr>
-            <w:tcW w:w="9439" w:type="dxa"/>
-          </w:tcPr>
-          <w:p>
+            <w:proofErr w:type="spellStart"/>
             <w:r>
-              <w:t xml:space="preserve">Aantal commits sinds laatste check laten zien. </w:t>
+              <w:t>commits</w:t>
+            </w:r>
+            <w:proofErr w:type="spellEnd"/>
+            <w:r>
+              <w:t xml:space="preserve"> sinds laatste check laten zien. </w:t>
             </w:r>
           </w:p>
         </w:tc>
@@ -2684,8 +4093,6 @@
             <w:r>
               <w:t>Automatisch mail systeem als de scriptie wordt aangepast.</w:t>
             </w:r>
-            <w:bookmarkStart w:id="0" w:name="_GoBack"/>
-            <w:bookmarkEnd w:id="0"/>
           </w:p>
         </w:tc>
       </w:tr>
@@ -2714,7 +4121,7 @@
     </w:p>
     <w:p>
       <w:pPr>
-        <w:pStyle w:val="Heading1"/>
+        <w:pStyle w:val="Kop1"/>
         <w:rPr>
           <w:lang w:val="nl"/>
         </w:rPr>
@@ -2722,7 +4129,7 @@
     </w:p>
     <w:p>
       <w:pPr>
-        <w:pStyle w:val="Heading1"/>
+        <w:pStyle w:val="Kop1"/>
         <w:rPr>
           <w:lang w:val="nl"/>
         </w:rPr>
@@ -2730,7 +4137,7 @@
     </w:p>
     <w:p>
       <w:pPr>
-        <w:pStyle w:val="Heading1"/>
+        <w:pStyle w:val="Kop1"/>
         <w:rPr>
           <w:lang w:val="nl"/>
         </w:rPr>
@@ -2738,7 +4145,7 @@
     </w:p>
     <w:p>
       <w:pPr>
-        <w:pStyle w:val="Heading1"/>
+        <w:pStyle w:val="Kop1"/>
         <w:rPr>
           <w:lang w:val="nl"/>
         </w:rPr>
@@ -2746,7 +4153,7 @@
     </w:p>
     <w:p>
       <w:pPr>
-        <w:pStyle w:val="Heading1"/>
+        <w:pStyle w:val="Kop1"/>
         <w:rPr>
           <w:lang w:val="nl"/>
         </w:rPr>
@@ -2757,23 +4164,16 @@
         </w:rPr>
         <w:t>Mockups</w:t>
       </w:r>
-    </w:p>
-    <w:p>
-      <w:pPr>
-        <w:rPr>
-          <w:lang w:val="nl"/>
-        </w:rPr>
-      </w:pPr>
+      <w:bookmarkStart w:id="0" w:name="_GoBack"/>
       <w:r>
         <w:rPr>
           <w:noProof/>
-          <w:lang w:val="nl-BE" w:eastAsia="nl-BE"/>
         </w:rPr>
         <w:drawing>
           <wp:inline distT="0" distB="0" distL="0" distR="0">
-            <wp:extent cx="5943600" cy="2402840"/>
-            <wp:effectExtent l="0" t="0" r="0" b="0"/>
-            <wp:docPr id="3" name="Picture 3"/>
+            <wp:extent cx="5935980" cy="3512820"/>
+            <wp:effectExtent l="0" t="0" r="7620" b="0"/>
+            <wp:docPr id="4" name="Afbeelding 4" descr="C:\Users\florian\AppData\Local\Microsoft\Windows\INetCache\Content.Word\mockups versie 2.1.png"/>
             <wp:cNvGraphicFramePr>
               <a:graphicFrameLocks xmlns:a="http://schemas.openxmlformats.org/drawingml/2006/main" noChangeAspect="1"/>
             </wp:cNvGraphicFramePr>
@@ -2781,29 +4181,36 @@
               <a:graphicData uri="http://schemas.openxmlformats.org/drawingml/2006/picture">
                 <pic:pic xmlns:pic="http://schemas.openxmlformats.org/drawingml/2006/picture">
                   <pic:nvPicPr>
-                    <pic:cNvPr id="3" name="mockups.PNG"/>
-                    <pic:cNvPicPr/>
+                    <pic:cNvPr id="0" name="Picture 7" descr="C:\Users\florian\AppData\Local\Microsoft\Windows\INetCache\Content.Word\mockups versie 2.1.png"/>
+                    <pic:cNvPicPr>
+                      <a:picLocks noChangeAspect="1" noChangeArrowheads="1"/>
+                    </pic:cNvPicPr>
                   </pic:nvPicPr>
                   <pic:blipFill>
-                    <a:blip r:embed="rId12" cstate="print">
+                    <a:blip r:embed="rId12">
                       <a:extLst>
                         <a:ext uri="{28A0092B-C50C-407E-A947-70E740481C1C}">
                           <a14:useLocalDpi xmlns:a14="http://schemas.microsoft.com/office/drawing/2010/main" val="0"/>
                         </a:ext>
                       </a:extLst>
                     </a:blip>
+                    <a:srcRect/>
                     <a:stretch>
                       <a:fillRect/>
                     </a:stretch>
                   </pic:blipFill>
-                  <pic:spPr>
+                  <pic:spPr bwMode="auto">
                     <a:xfrm>
                       <a:off x="0" y="0"/>
-                      <a:ext cx="5943600" cy="2402840"/>
+                      <a:ext cx="5935980" cy="3512820"/>
                     </a:xfrm>
                     <a:prstGeom prst="rect">
                       <a:avLst/>
                     </a:prstGeom>
+                    <a:noFill/>
+                    <a:ln>
+                      <a:noFill/>
+                    </a:ln>
                   </pic:spPr>
                 </pic:pic>
               </a:graphicData>
@@ -2811,6 +4218,60 @@
           </wp:inline>
         </w:drawing>
       </w:r>
+      <w:bookmarkEnd w:id="0"/>
+      <w:r>
+        <w:rPr>
+          <w:noProof/>
+        </w:rPr>
+        <w:drawing>
+          <wp:inline distT="0" distB="0" distL="0" distR="0">
+            <wp:extent cx="5943600" cy="3299460"/>
+            <wp:effectExtent l="0" t="0" r="0" b="0"/>
+            <wp:docPr id="1" name="Afbeelding 1" descr="C:\Users\florian\AppData\Local\Microsoft\Windows\INetCache\Content.Word\mockups versie 2.2.png"/>
+            <wp:cNvGraphicFramePr>
+              <a:graphicFrameLocks xmlns:a="http://schemas.openxmlformats.org/drawingml/2006/main" noChangeAspect="1"/>
+            </wp:cNvGraphicFramePr>
+            <a:graphic xmlns:a="http://schemas.openxmlformats.org/drawingml/2006/main">
+              <a:graphicData uri="http://schemas.openxmlformats.org/drawingml/2006/picture">
+                <pic:pic xmlns:pic="http://schemas.openxmlformats.org/drawingml/2006/picture">
+                  <pic:nvPicPr>
+                    <pic:cNvPr id="0" name="Picture 5" descr="C:\Users\florian\AppData\Local\Microsoft\Windows\INetCache\Content.Word\mockups versie 2.2.png"/>
+                    <pic:cNvPicPr>
+                      <a:picLocks noChangeAspect="1" noChangeArrowheads="1"/>
+                    </pic:cNvPicPr>
+                  </pic:nvPicPr>
+                  <pic:blipFill>
+                    <a:blip r:embed="rId13">
+                      <a:extLst>
+                        <a:ext uri="{28A0092B-C50C-407E-A947-70E740481C1C}">
+                          <a14:useLocalDpi xmlns:a14="http://schemas.microsoft.com/office/drawing/2010/main" val="0"/>
+                        </a:ext>
+                      </a:extLst>
+                    </a:blip>
+                    <a:srcRect/>
+                    <a:stretch>
+                      <a:fillRect/>
+                    </a:stretch>
+                  </pic:blipFill>
+                  <pic:spPr bwMode="auto">
+                    <a:xfrm>
+                      <a:off x="0" y="0"/>
+                      <a:ext cx="5943600" cy="3299460"/>
+                    </a:xfrm>
+                    <a:prstGeom prst="rect">
+                      <a:avLst/>
+                    </a:prstGeom>
+                    <a:noFill/>
+                    <a:ln>
+                      <a:noFill/>
+                    </a:ln>
+                  </pic:spPr>
+                </pic:pic>
+              </a:graphicData>
+            </a:graphic>
+          </wp:inline>
+        </w:drawing>
+      </w:r>
     </w:p>
     <w:p>
       <w:pPr>
@@ -2821,28 +4282,35 @@
     </w:p>
     <w:p>
       <w:pPr>
-        <w:pStyle w:val="Heading1"/>
         <w:rPr>
           <w:lang w:val="nl"/>
         </w:rPr>
       </w:pPr>
-      <w:r>
-        <w:rPr>
-          <w:lang w:val="nl"/>
-        </w:rPr>
-        <w:t>Links</w:t>
-      </w:r>
     </w:p>
     <w:p>
       <w:pPr>
+        <w:pStyle w:val="Kop1"/>
         <w:rPr>
           <w:lang w:val="nl"/>
         </w:rPr>
       </w:pPr>
+      <w:r>
+        <w:rPr>
+          <w:lang w:val="nl"/>
+        </w:rPr>
+        <w:t>Links</w:t>
+      </w:r>
     </w:p>
     <w:p>
       <w:pPr>
-        <w:pStyle w:val="ListParagraph"/>
+        <w:rPr>
+          <w:lang w:val="nl"/>
+        </w:rPr>
+      </w:pPr>
+    </w:p>
+    <w:p>
+      <w:pPr>
+        <w:pStyle w:val="Lijstalinea"/>
         <w:numPr>
           <w:ilvl w:val="0"/>
           <w:numId w:val="11"/>
@@ -2884,7 +4352,7 @@
     </w:p>
     <w:p>
       <w:pPr>
-        <w:pStyle w:val="ListParagraph"/>
+        <w:pStyle w:val="Lijstalinea"/>
         <w:numPr>
           <w:ilvl w:val="0"/>
           <w:numId w:val="11"/>
@@ -2908,7 +4376,7 @@
     </w:p>
     <w:p>
       <w:pPr>
-        <w:pStyle w:val="ListParagraph"/>
+        <w:pStyle w:val="Lijstalinea"/>
         <w:rPr>
           <w:rFonts w:ascii="Arial" w:hAnsi="Arial" w:cs="Arial"/>
           <w:i/>
@@ -2918,8 +4386,8 @@
       </w:pPr>
     </w:p>
     <w:sectPr>
-      <w:footerReference w:type="even" r:id="rId13"/>
-      <w:footerReference w:type="default" r:id="rId14"/>
+      <w:footerReference w:type="even" r:id="rId14"/>
+      <w:footerReference w:type="default" r:id="rId15"/>
       <w:pgSz w:w="12240" w:h="15840" w:code="1"/>
       <w:pgMar w:top="1440" w:right="1440" w:bottom="1440" w:left="1440" w:header="720" w:footer="720" w:gutter="0"/>
       <w:pgNumType w:start="0"/>
@@ -2960,12 +4428,11 @@
 <w:ftr xmlns:wpc="http://schemas.microsoft.com/office/word/2010/wordprocessingCanvas" xmlns:mc="http://schemas.openxmlformats.org/markup-compatibility/2006" xmlns:o="urn:schemas-microsoft-com:office:office" xmlns:r="http://schemas.openxmlformats.org/officeDocument/2006/relationships" xmlns:m="http://schemas.openxmlformats.org/officeDocument/2006/math" xmlns:v="urn:schemas-microsoft-com:vml" xmlns:wp14="http://schemas.microsoft.com/office/word/2010/wordprocessingDrawing" xmlns:wp="http://schemas.openxmlformats.org/drawingml/2006/wordprocessingDrawing" xmlns:w10="urn:schemas-microsoft-com:office:word" xmlns:w="http://schemas.openxmlformats.org/wordprocessingml/2006/main" xmlns:w14="http://schemas.microsoft.com/office/word/2010/wordml" xmlns:w15="http://schemas.microsoft.com/office/word/2012/wordml" xmlns:wpg="http://schemas.microsoft.com/office/word/2010/wordprocessingGroup" xmlns:wpi="http://schemas.microsoft.com/office/word/2010/wordprocessingInk" xmlns:wne="http://schemas.microsoft.com/office/word/2006/wordml" xmlns:wps="http://schemas.microsoft.com/office/word/2010/wordprocessingShape" mc:Ignorable="w14 w15 wp14">
   <w:p>
     <w:pPr>
-      <w:pStyle w:val="Footer"/>
+      <w:pStyle w:val="Voettekst"/>
     </w:pPr>
     <w:r>
       <w:rPr>
         <w:noProof/>
-        <w:lang w:val="nl-BE" w:eastAsia="nl-BE"/>
       </w:rPr>
       <mc:AlternateContent>
         <mc:Choice Requires="wps">
@@ -3027,7 +4494,7 @@
                       <w:txbxContent>
                         <w:p>
                           <w:pPr>
-                            <w:pStyle w:val="NoSpacing"/>
+                            <w:pStyle w:val="Geenafstand"/>
                             <w:rPr>
                               <w:rFonts w:asciiTheme="majorHAnsi" w:eastAsiaTheme="majorEastAsia" w:hAnsiTheme="majorHAnsi" w:cstheme="majorBidi"/>
                               <w:sz w:val="20"/>
@@ -3200,7 +4667,6 @@
     <w:r>
       <w:rPr>
         <w:noProof/>
-        <w:lang w:val="nl-BE" w:eastAsia="nl-BE"/>
       </w:rPr>
       <mc:AlternateContent>
         <mc:Choice Requires="wps">
@@ -3273,7 +4739,7 @@
             </wp:anchor>
           </w:drawing>
         </mc:Choice>
-        <mc:Fallback xmlns:w16se="http://schemas.microsoft.com/office/word/2015/wordml/symex" xmlns:cx2="http://schemas.microsoft.com/office/drawing/2015/10/21/chartex" xmlns:cx1="http://schemas.microsoft.com/office/drawing/2015/9/8/chartex" xmlns:cx="http://schemas.microsoft.com/office/drawing/2014/chartex">
+        <mc:Fallback xmlns:cx="http://schemas.microsoft.com/office/drawing/2014/chartex" xmlns:cx1="http://schemas.microsoft.com/office/drawing/2015/9/8/chartex" xmlns:cx2="http://schemas.microsoft.com/office/drawing/2015/10/21/chartex" xmlns:w16se="http://schemas.microsoft.com/office/word/2015/wordml/symex">
           <w:pict>
             <v:roundrect w14:anchorId="40DB8FA3" id="AutoVorm 24" o:spid="_x0000_s1026" style="position:absolute;margin-left:0;margin-top:0;width:561.15pt;height:742.85pt;z-index:251665408;visibility:visible;mso-wrap-style:square;mso-width-percent:920;mso-height-percent:940;mso-wrap-distance-left:9pt;mso-wrap-distance-top:0;mso-wrap-distance-right:9pt;mso-wrap-distance-bottom:0;mso-position-horizontal:center;mso-position-horizontal-relative:page;mso-position-vertical:center;mso-position-vertical-relative:page;mso-width-percent:920;mso-height-percent:940;mso-width-relative:page;mso-height-relative:page;v-text-anchor:top" arcsize="2637f" o:gfxdata="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" o:allowincell="f" filled="f" fillcolor="black" strokeweight="1pt">
               <w10:wrap anchorx="page" anchory="page"/>
@@ -3285,7 +4751,6 @@
     <w:r>
       <w:rPr>
         <w:noProof/>
-        <w:lang w:val="nl-BE" w:eastAsia="nl-BE"/>
       </w:rPr>
       <mc:AlternateContent>
         <mc:Choice Requires="wps">
@@ -3342,7 +4807,7 @@
                       <w:txbxContent>
                         <w:p>
                           <w:pPr>
-                            <w:pStyle w:val="NoSpacing"/>
+                            <w:pStyle w:val="Geenafstand"/>
                             <w:jc w:val="center"/>
                             <w:rPr>
                               <w:color w:val="FFFFFF" w:themeColor="background1"/>
@@ -3366,7 +4831,7 @@
                               <w:sz w:val="40"/>
                               <w:szCs w:val="40"/>
                             </w:rPr>
-                            <w:t>2</w:t>
+                            <w:t>6</w:t>
                           </w:r>
                           <w:r>
                             <w:rPr>
@@ -3402,7 +4867,7 @@
                 <w:txbxContent>
                   <w:p>
                     <w:pPr>
-                      <w:pStyle w:val="NoSpacing"/>
+                      <w:pStyle w:val="Geenafstand"/>
                       <w:jc w:val="center"/>
                       <w:rPr>
                         <w:color w:val="FFFFFF" w:themeColor="background1"/>
@@ -3426,7 +4891,7 @@
                         <w:sz w:val="40"/>
                         <w:szCs w:val="40"/>
                       </w:rPr>
-                      <w:t>2</w:t>
+                      <w:t>6</w:t>
                     </w:r>
                     <w:r>
                       <w:rPr>
@@ -3463,7 +4928,6 @@
         <w:noProof/>
         <w:sz w:val="10"/>
         <w:szCs w:val="10"/>
-        <w:lang w:val="nl-BE" w:eastAsia="nl-BE"/>
       </w:rPr>
       <mc:AlternateContent>
         <mc:Choice Requires="wps">
@@ -3525,7 +4989,7 @@
                       <w:txbxContent>
                         <w:p>
                           <w:pPr>
-                            <w:pStyle w:val="NoSpacing"/>
+                            <w:pStyle w:val="Geenafstand"/>
                             <w:rPr>
                               <w:rFonts w:asciiTheme="majorHAnsi" w:eastAsiaTheme="majorEastAsia" w:hAnsiTheme="majorHAnsi" w:cstheme="majorBidi"/>
                               <w:sz w:val="20"/>
@@ -3699,7 +5163,6 @@
       <w:rPr>
         <w:noProof/>
         <w:sz w:val="20"/>
-        <w:lang w:val="nl-BE" w:eastAsia="nl-BE"/>
       </w:rPr>
       <mc:AlternateContent>
         <mc:Choice Requires="wps">
@@ -3772,7 +5235,7 @@
             </wp:anchor>
           </w:drawing>
         </mc:Choice>
-        <mc:Fallback xmlns:w16se="http://schemas.microsoft.com/office/word/2015/wordml/symex" xmlns:cx2="http://schemas.microsoft.com/office/drawing/2015/10/21/chartex" xmlns:cx1="http://schemas.microsoft.com/office/drawing/2015/9/8/chartex" xmlns:cx="http://schemas.microsoft.com/office/drawing/2014/chartex">
+        <mc:Fallback xmlns:cx="http://schemas.microsoft.com/office/drawing/2014/chartex" xmlns:cx1="http://schemas.microsoft.com/office/drawing/2015/9/8/chartex" xmlns:cx2="http://schemas.microsoft.com/office/drawing/2015/10/21/chartex" xmlns:w16se="http://schemas.microsoft.com/office/word/2015/wordml/symex">
           <w:pict>
             <v:roundrect w14:anchorId="7199F0D4" id="AutoVorm 21" o:spid="_x0000_s1026" style="position:absolute;margin-left:0;margin-top:0;width:561.15pt;height:742.85pt;z-index:251660288;visibility:visible;mso-wrap-style:square;mso-width-percent:920;mso-height-percent:940;mso-wrap-distance-left:9pt;mso-wrap-distance-top:0;mso-wrap-distance-right:9pt;mso-wrap-distance-bottom:0;mso-position-horizontal:center;mso-position-horizontal-relative:page;mso-position-vertical:center;mso-position-vertical-relative:page;mso-width-percent:920;mso-height-percent:940;mso-width-relative:page;mso-height-relative:page;v-text-anchor:top" arcsize="2637f" o:gfxdata="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" o:allowincell="f" filled="f" fillcolor="black" strokeweight="1pt">
               <w10:wrap anchorx="page" anchory="page"/>
@@ -3785,7 +5248,6 @@
       <w:rPr>
         <w:noProof/>
         <w:sz w:val="20"/>
-        <w:lang w:val="nl-BE" w:eastAsia="nl-BE"/>
       </w:rPr>
       <mc:AlternateContent>
         <mc:Choice Requires="wps">
@@ -3842,7 +5304,7 @@
                       <w:txbxContent>
                         <w:p>
                           <w:pPr>
-                            <w:pStyle w:val="NoSpacing"/>
+                            <w:pStyle w:val="Geenafstand"/>
                             <w:jc w:val="center"/>
                             <w:rPr>
                               <w:color w:val="FFFFFF" w:themeColor="background1"/>
@@ -3902,7 +5364,7 @@
                 <w:txbxContent>
                   <w:p>
                     <w:pPr>
-                      <w:pStyle w:val="NoSpacing"/>
+                      <w:pStyle w:val="Geenafstand"/>
                       <w:jc w:val="center"/>
                       <w:rPr>
                         <w:color w:val="FFFFFF" w:themeColor="background1"/>
@@ -3949,7 +5411,7 @@
   </w:p>
   <w:p>
     <w:pPr>
-      <w:pStyle w:val="Footer"/>
+      <w:pStyle w:val="Voettekst"/>
       <w:rPr>
         <w:sz w:val="2"/>
         <w:szCs w:val="2"/>
@@ -3993,7 +5455,7 @@
     <w:lvl w:ilvl="0">
       <w:start w:val="1"/>
       <w:numFmt w:val="bullet"/>
-      <w:pStyle w:val="ListBullet5"/>
+      <w:pStyle w:val="Lijstopsomteken5"/>
       <w:lvlText w:val="○"/>
       <w:lvlJc w:val="left"/>
       <w:pPr>
@@ -4012,7 +5474,7 @@
     <w:lvl w:ilvl="0">
       <w:start w:val="1"/>
       <w:numFmt w:val="bullet"/>
-      <w:pStyle w:val="ListBullet4"/>
+      <w:pStyle w:val="Lijstopsomteken4"/>
       <w:lvlText w:val=""/>
       <w:lvlJc w:val="left"/>
       <w:pPr>
@@ -4031,7 +5493,7 @@
     <w:lvl w:ilvl="0">
       <w:start w:val="1"/>
       <w:numFmt w:val="bullet"/>
-      <w:pStyle w:val="ListBullet3"/>
+      <w:pStyle w:val="Lijstopsomteken3"/>
       <w:lvlText w:val=""/>
       <w:lvlJc w:val="left"/>
       <w:pPr>
@@ -4050,7 +5512,7 @@
     <w:lvl w:ilvl="0">
       <w:start w:val="1"/>
       <w:numFmt w:val="bullet"/>
-      <w:pStyle w:val="ListBullet2"/>
+      <w:pStyle w:val="Lijstopsomteken2"/>
       <w:lvlText w:val=""/>
       <w:lvlJc w:val="left"/>
       <w:pPr>
@@ -4069,7 +5531,7 @@
     <w:lvl w:ilvl="0">
       <w:start w:val="1"/>
       <w:numFmt w:val="bullet"/>
-      <w:pStyle w:val="ListBullet"/>
+      <w:pStyle w:val="Lijstopsomteken"/>
       <w:lvlText w:val=""/>
       <w:lvlJc w:val="left"/>
       <w:pPr>
@@ -4734,7 +6196,7 @@
     <w:lsdException w:name="List Table 6 Colorful Accent 6" w:uiPriority="51"/>
     <w:lsdException w:name="List Table 7 Colorful Accent 6" w:uiPriority="52"/>
   </w:latentStyles>
-  <w:style w:type="paragraph" w:default="1" w:styleId="Normal">
+  <w:style w:type="paragraph" w:default="1" w:styleId="Standaard">
     <w:name w:val="Normal"/>
     <w:qFormat/>
     <w:pPr>
@@ -4746,11 +6208,11 @@
       <w:szCs w:val="20"/>
     </w:rPr>
   </w:style>
-  <w:style w:type="paragraph" w:styleId="Heading1">
+  <w:style w:type="paragraph" w:styleId="Kop1">
     <w:name w:val="heading 1"/>
-    <w:basedOn w:val="Normal"/>
-    <w:next w:val="Normal"/>
-    <w:link w:val="Heading1Char"/>
+    <w:basedOn w:val="Standaard"/>
+    <w:next w:val="Standaard"/>
+    <w:link w:val="Kop1Char"/>
     <w:uiPriority w:val="9"/>
     <w:qFormat/>
     <w:pPr>
@@ -4766,11 +6228,11 @@
       <w:szCs w:val="32"/>
     </w:rPr>
   </w:style>
-  <w:style w:type="paragraph" w:styleId="Heading2">
+  <w:style w:type="paragraph" w:styleId="Kop2">
     <w:name w:val="heading 2"/>
-    <w:basedOn w:val="Normal"/>
-    <w:next w:val="Normal"/>
-    <w:link w:val="Heading2Char"/>
+    <w:basedOn w:val="Standaard"/>
+    <w:next w:val="Standaard"/>
+    <w:link w:val="Kop2Char"/>
     <w:uiPriority w:val="9"/>
     <w:qFormat/>
     <w:pPr>
@@ -4786,11 +6248,11 @@
       <w:szCs w:val="28"/>
     </w:rPr>
   </w:style>
-  <w:style w:type="paragraph" w:styleId="Heading3">
+  <w:style w:type="paragraph" w:styleId="Kop3">
     <w:name w:val="heading 3"/>
-    <w:basedOn w:val="Normal"/>
-    <w:next w:val="Normal"/>
-    <w:link w:val="Heading3Char"/>
+    <w:basedOn w:val="Standaard"/>
+    <w:next w:val="Standaard"/>
+    <w:link w:val="Kop3Char"/>
     <w:uiPriority w:val="9"/>
     <w:qFormat/>
     <w:pPr>
@@ -4806,11 +6268,11 @@
       <w:szCs w:val="24"/>
     </w:rPr>
   </w:style>
-  <w:style w:type="paragraph" w:styleId="Heading4">
+  <w:style w:type="paragraph" w:styleId="Kop4">
     <w:name w:val="heading 4"/>
-    <w:basedOn w:val="Normal"/>
-    <w:next w:val="Normal"/>
-    <w:link w:val="Heading4Char"/>
+    <w:basedOn w:val="Standaard"/>
+    <w:next w:val="Standaard"/>
+    <w:link w:val="Kop4Char"/>
     <w:uiPriority w:val="9"/>
     <w:unhideWhenUsed/>
     <w:qFormat/>
@@ -4827,11 +6289,11 @@
       <w:szCs w:val="22"/>
     </w:rPr>
   </w:style>
-  <w:style w:type="paragraph" w:styleId="Heading5">
+  <w:style w:type="paragraph" w:styleId="Kop5">
     <w:name w:val="heading 5"/>
-    <w:basedOn w:val="Normal"/>
-    <w:next w:val="Normal"/>
-    <w:link w:val="Heading5Char"/>
+    <w:basedOn w:val="Standaard"/>
+    <w:next w:val="Standaard"/>
+    <w:link w:val="Kop5Char"/>
     <w:uiPriority w:val="9"/>
     <w:unhideWhenUsed/>
     <w:qFormat/>
@@ -4848,11 +6310,11 @@
       <w:szCs w:val="26"/>
     </w:rPr>
   </w:style>
-  <w:style w:type="paragraph" w:styleId="Heading6">
+  <w:style w:type="paragraph" w:styleId="Kop6">
     <w:name w:val="heading 6"/>
-    <w:basedOn w:val="Normal"/>
-    <w:next w:val="Normal"/>
-    <w:link w:val="Heading6Char"/>
+    <w:basedOn w:val="Standaard"/>
+    <w:next w:val="Standaard"/>
+    <w:link w:val="Kop6Char"/>
     <w:uiPriority w:val="9"/>
     <w:unhideWhenUsed/>
     <w:qFormat/>
@@ -4867,11 +6329,11 @@
       <w:sz w:val="24"/>
     </w:rPr>
   </w:style>
-  <w:style w:type="paragraph" w:styleId="Heading7">
+  <w:style w:type="paragraph" w:styleId="Kop7">
     <w:name w:val="heading 7"/>
-    <w:basedOn w:val="Normal"/>
-    <w:next w:val="Normal"/>
-    <w:link w:val="Heading7Char"/>
+    <w:basedOn w:val="Standaard"/>
+    <w:next w:val="Standaard"/>
+    <w:link w:val="Kop7Char"/>
     <w:uiPriority w:val="9"/>
     <w:unhideWhenUsed/>
     <w:qFormat/>
@@ -4887,11 +6349,11 @@
       <w:sz w:val="24"/>
     </w:rPr>
   </w:style>
-  <w:style w:type="paragraph" w:styleId="Heading8">
+  <w:style w:type="paragraph" w:styleId="Kop8">
     <w:name w:val="heading 8"/>
-    <w:basedOn w:val="Normal"/>
-    <w:next w:val="Normal"/>
-    <w:link w:val="Heading8Char"/>
+    <w:basedOn w:val="Standaard"/>
+    <w:next w:val="Standaard"/>
+    <w:link w:val="Kop8Char"/>
     <w:uiPriority w:val="9"/>
     <w:unhideWhenUsed/>
     <w:qFormat/>
@@ -4905,11 +6367,11 @@
       <w:spacing w:val="10"/>
     </w:rPr>
   </w:style>
-  <w:style w:type="paragraph" w:styleId="Heading9">
+  <w:style w:type="paragraph" w:styleId="Kop9">
     <w:name w:val="heading 9"/>
-    <w:basedOn w:val="Normal"/>
-    <w:next w:val="Normal"/>
-    <w:link w:val="Heading9Char"/>
+    <w:basedOn w:val="Standaard"/>
+    <w:next w:val="Standaard"/>
+    <w:link w:val="Kop9Char"/>
     <w:uiPriority w:val="9"/>
     <w:unhideWhenUsed/>
     <w:qFormat/>
@@ -4924,13 +6386,13 @@
       <w:spacing w:val="10"/>
     </w:rPr>
   </w:style>
-  <w:style w:type="character" w:default="1" w:styleId="DefaultParagraphFont">
+  <w:style w:type="character" w:default="1" w:styleId="Standaardalinea-lettertype">
     <w:name w:val="Default Paragraph Font"/>
     <w:uiPriority w:val="1"/>
     <w:semiHidden/>
     <w:unhideWhenUsed/>
   </w:style>
-  <w:style w:type="table" w:default="1" w:styleId="TableNormal">
+  <w:style w:type="table" w:default="1" w:styleId="Standaardtabel">
     <w:name w:val="Normal Table"/>
     <w:uiPriority w:val="99"/>
     <w:semiHidden/>
@@ -4945,16 +6407,16 @@
       </w:tblCellMar>
     </w:tblPr>
   </w:style>
-  <w:style w:type="numbering" w:default="1" w:styleId="NoList">
+  <w:style w:type="numbering" w:default="1" w:styleId="Geenlijst">
     <w:name w:val="No List"/>
     <w:uiPriority w:val="99"/>
     <w:semiHidden/>
     <w:unhideWhenUsed/>
   </w:style>
-  <w:style w:type="character" w:customStyle="1" w:styleId="Heading1Char">
-    <w:name w:val="Heading 1 Char"/>
-    <w:basedOn w:val="DefaultParagraphFont"/>
-    <w:link w:val="Heading1"/>
+  <w:style w:type="character" w:customStyle="1" w:styleId="Kop1Char">
+    <w:name w:val="Kop 1 Char"/>
+    <w:basedOn w:val="Standaardalinea-lettertype"/>
+    <w:link w:val="Kop1"/>
     <w:uiPriority w:val="9"/>
     <w:rPr>
       <w:rFonts w:asciiTheme="majorHAnsi" w:hAnsiTheme="majorHAnsi" w:cs="Times New Roman"/>
@@ -4965,10 +6427,10 @@
       <w:szCs w:val="32"/>
     </w:rPr>
   </w:style>
-  <w:style w:type="character" w:customStyle="1" w:styleId="Heading2Char">
-    <w:name w:val="Heading 2 Char"/>
-    <w:basedOn w:val="DefaultParagraphFont"/>
-    <w:link w:val="Heading2"/>
+  <w:style w:type="character" w:customStyle="1" w:styleId="Kop2Char">
+    <w:name w:val="Kop 2 Char"/>
+    <w:basedOn w:val="Standaardalinea-lettertype"/>
+    <w:link w:val="Kop2"/>
     <w:uiPriority w:val="9"/>
     <w:rPr>
       <w:rFonts w:asciiTheme="majorHAnsi" w:hAnsiTheme="majorHAnsi" w:cs="Times New Roman"/>
@@ -4979,10 +6441,10 @@
       <w:szCs w:val="28"/>
     </w:rPr>
   </w:style>
-  <w:style w:type="character" w:customStyle="1" w:styleId="Heading3Char">
-    <w:name w:val="Heading 3 Char"/>
-    <w:basedOn w:val="DefaultParagraphFont"/>
-    <w:link w:val="Heading3"/>
+  <w:style w:type="character" w:customStyle="1" w:styleId="Kop3Char">
+    <w:name w:val="Kop 3 Char"/>
+    <w:basedOn w:val="Standaardalinea-lettertype"/>
+    <w:link w:val="Kop3"/>
     <w:uiPriority w:val="9"/>
     <w:rPr>
       <w:rFonts w:asciiTheme="majorHAnsi" w:hAnsiTheme="majorHAnsi" w:cs="Times New Roman"/>
@@ -4993,10 +6455,10 @@
       <w:szCs w:val="24"/>
     </w:rPr>
   </w:style>
-  <w:style w:type="paragraph" w:styleId="Title">
+  <w:style w:type="paragraph" w:styleId="Titel">
     <w:name w:val="Title"/>
-    <w:basedOn w:val="Normal"/>
-    <w:link w:val="TitleChar"/>
+    <w:basedOn w:val="Standaard"/>
+    <w:link w:val="TitelChar"/>
     <w:uiPriority w:val="10"/>
     <w:qFormat/>
     <w:pPr>
@@ -5016,10 +6478,10 @@
       <w:szCs w:val="48"/>
     </w:rPr>
   </w:style>
-  <w:style w:type="character" w:customStyle="1" w:styleId="TitleChar">
-    <w:name w:val="Title Char"/>
-    <w:basedOn w:val="DefaultParagraphFont"/>
-    <w:link w:val="Title"/>
+  <w:style w:type="character" w:customStyle="1" w:styleId="TitelChar">
+    <w:name w:val="Titel Char"/>
+    <w:basedOn w:val="Standaardalinea-lettertype"/>
+    <w:link w:val="Titel"/>
     <w:uiPriority w:val="10"/>
     <w:rPr>
       <w:rFonts w:asciiTheme="majorHAnsi" w:hAnsiTheme="majorHAnsi" w:cs="Times New Roman"/>
@@ -5030,10 +6492,10 @@
       <w:szCs w:val="48"/>
     </w:rPr>
   </w:style>
-  <w:style w:type="paragraph" w:styleId="Subtitle">
+  <w:style w:type="paragraph" w:styleId="Ondertitel">
     <w:name w:val="Subtitle"/>
-    <w:basedOn w:val="Normal"/>
-    <w:link w:val="SubtitleChar"/>
+    <w:basedOn w:val="Standaard"/>
+    <w:link w:val="OndertitelChar"/>
     <w:uiPriority w:val="11"/>
     <w:qFormat/>
     <w:pPr>
@@ -5047,10 +6509,10 @@
       <w:szCs w:val="24"/>
     </w:rPr>
   </w:style>
-  <w:style w:type="character" w:customStyle="1" w:styleId="SubtitleChar">
-    <w:name w:val="Subtitle Char"/>
-    <w:basedOn w:val="DefaultParagraphFont"/>
-    <w:link w:val="Subtitle"/>
+  <w:style w:type="character" w:customStyle="1" w:styleId="OndertitelChar">
+    <w:name w:val="Ondertitel Char"/>
+    <w:basedOn w:val="Standaardalinea-lettertype"/>
+    <w:link w:val="Ondertitel"/>
     <w:uiPriority w:val="11"/>
     <w:rPr>
       <w:rFonts w:asciiTheme="majorHAnsi" w:hAnsiTheme="majorHAnsi" w:cstheme="minorHAnsi"/>
@@ -5058,10 +6520,10 @@
       <w:szCs w:val="24"/>
     </w:rPr>
   </w:style>
-  <w:style w:type="paragraph" w:styleId="Footer">
+  <w:style w:type="paragraph" w:styleId="Voettekst">
     <w:name w:val="footer"/>
-    <w:basedOn w:val="Normal"/>
-    <w:link w:val="FooterChar"/>
+    <w:basedOn w:val="Standaard"/>
+    <w:link w:val="VoettekstChar"/>
     <w:uiPriority w:val="99"/>
     <w:unhideWhenUsed/>
     <w:pPr>
@@ -5071,10 +6533,10 @@
       </w:tabs>
     </w:pPr>
   </w:style>
-  <w:style w:type="character" w:customStyle="1" w:styleId="FooterChar">
-    <w:name w:val="Footer Char"/>
-    <w:basedOn w:val="DefaultParagraphFont"/>
-    <w:link w:val="Footer"/>
+  <w:style w:type="character" w:customStyle="1" w:styleId="VoettekstChar">
+    <w:name w:val="Voettekst Char"/>
+    <w:basedOn w:val="Standaardalinea-lettertype"/>
+    <w:link w:val="Voettekst"/>
     <w:uiPriority w:val="99"/>
     <w:rPr>
       <w:rFonts w:cs="Times New Roman"/>
@@ -5082,10 +6544,10 @@
       <w:szCs w:val="20"/>
     </w:rPr>
   </w:style>
-  <w:style w:type="paragraph" w:styleId="Caption">
+  <w:style w:type="paragraph" w:styleId="Bijschrift">
     <w:name w:val="caption"/>
-    <w:basedOn w:val="Normal"/>
-    <w:next w:val="Normal"/>
+    <w:basedOn w:val="Standaard"/>
+    <w:next w:val="Standaard"/>
     <w:uiPriority w:val="35"/>
     <w:unhideWhenUsed/>
     <w:qFormat/>
@@ -5101,10 +6563,10 @@
       <w:szCs w:val="18"/>
     </w:rPr>
   </w:style>
-  <w:style w:type="paragraph" w:styleId="BalloonText">
+  <w:style w:type="paragraph" w:styleId="Ballontekst">
     <w:name w:val="Balloon Text"/>
-    <w:basedOn w:val="Normal"/>
-    <w:link w:val="BalloonTextChar"/>
+    <w:basedOn w:val="Standaard"/>
+    <w:link w:val="BallontekstChar"/>
     <w:uiPriority w:val="99"/>
     <w:semiHidden/>
     <w:unhideWhenUsed/>
@@ -5114,10 +6576,10 @@
       <w:szCs w:val="16"/>
     </w:rPr>
   </w:style>
-  <w:style w:type="character" w:customStyle="1" w:styleId="BalloonTextChar">
-    <w:name w:val="Balloon Text Char"/>
-    <w:basedOn w:val="DefaultParagraphFont"/>
-    <w:link w:val="BalloonText"/>
+  <w:style w:type="character" w:customStyle="1" w:styleId="BallontekstChar">
+    <w:name w:val="Ballontekst Char"/>
+    <w:basedOn w:val="Standaardalinea-lettertype"/>
+    <w:link w:val="Ballontekst"/>
     <w:uiPriority w:val="99"/>
     <w:semiHidden/>
     <w:rPr>
@@ -5127,7 +6589,7 @@
       <w:szCs w:val="16"/>
     </w:rPr>
   </w:style>
-  <w:style w:type="paragraph" w:styleId="BlockText">
+  <w:style w:type="paragraph" w:styleId="Bloktekst">
     <w:name w:val="Block Text"/>
     <w:aliases w:val="Ingesprongen blok"/>
     <w:uiPriority w:val="40"/>
@@ -5147,9 +6609,9 @@
       <w:szCs w:val="28"/>
     </w:rPr>
   </w:style>
-  <w:style w:type="character" w:styleId="BookTitle">
+  <w:style w:type="character" w:styleId="Titelvanboek">
     <w:name w:val="Book Title"/>
-    <w:basedOn w:val="DefaultParagraphFont"/>
+    <w:basedOn w:val="Standaardalinea-lettertype"/>
     <w:uiPriority w:val="33"/>
     <w:qFormat/>
     <w:rPr>
@@ -5160,7 +6622,7 @@
       <w:szCs w:val="20"/>
     </w:rPr>
   </w:style>
-  <w:style w:type="character" w:styleId="Emphasis">
+  <w:style w:type="character" w:styleId="Nadruk">
     <w:name w:val="Emphasis"/>
     <w:uiPriority w:val="20"/>
     <w:qFormat/>
@@ -5172,10 +6634,10 @@
       <w:w w:val="100"/>
     </w:rPr>
   </w:style>
-  <w:style w:type="paragraph" w:styleId="Header">
+  <w:style w:type="paragraph" w:styleId="Koptekst">
     <w:name w:val="header"/>
-    <w:basedOn w:val="Normal"/>
-    <w:link w:val="HeaderChar"/>
+    <w:basedOn w:val="Standaard"/>
+    <w:link w:val="KoptekstChar"/>
     <w:uiPriority w:val="99"/>
     <w:unhideWhenUsed/>
     <w:pPr>
@@ -5185,10 +6647,10 @@
       </w:tabs>
     </w:pPr>
   </w:style>
-  <w:style w:type="character" w:customStyle="1" w:styleId="HeaderChar">
-    <w:name w:val="Header Char"/>
-    <w:basedOn w:val="DefaultParagraphFont"/>
-    <w:link w:val="Header"/>
+  <w:style w:type="character" w:customStyle="1" w:styleId="KoptekstChar">
+    <w:name w:val="Koptekst Char"/>
+    <w:basedOn w:val="Standaardalinea-lettertype"/>
+    <w:link w:val="Koptekst"/>
     <w:uiPriority w:val="99"/>
     <w:rPr>
       <w:rFonts w:cs="Times New Roman"/>
@@ -5196,10 +6658,10 @@
       <w:szCs w:val="20"/>
     </w:rPr>
   </w:style>
-  <w:style w:type="character" w:customStyle="1" w:styleId="Heading4Char">
-    <w:name w:val="Heading 4 Char"/>
-    <w:basedOn w:val="DefaultParagraphFont"/>
-    <w:link w:val="Heading4"/>
+  <w:style w:type="character" w:customStyle="1" w:styleId="Kop4Char">
+    <w:name w:val="Kop 4 Char"/>
+    <w:basedOn w:val="Standaardalinea-lettertype"/>
+    <w:link w:val="Kop4"/>
     <w:uiPriority w:val="9"/>
     <w:rPr>
       <w:rFonts w:asciiTheme="majorHAnsi" w:hAnsiTheme="majorHAnsi" w:cs="Times New Roman"/>
@@ -5209,10 +6671,10 @@
       <w:sz w:val="24"/>
     </w:rPr>
   </w:style>
-  <w:style w:type="character" w:customStyle="1" w:styleId="Heading5Char">
-    <w:name w:val="Heading 5 Char"/>
-    <w:basedOn w:val="DefaultParagraphFont"/>
-    <w:link w:val="Heading5"/>
+  <w:style w:type="character" w:customStyle="1" w:styleId="Kop5Char">
+    <w:name w:val="Kop 5 Char"/>
+    <w:basedOn w:val="Standaardalinea-lettertype"/>
+    <w:link w:val="Kop5"/>
     <w:uiPriority w:val="9"/>
     <w:rPr>
       <w:rFonts w:asciiTheme="majorHAnsi" w:hAnsiTheme="majorHAnsi" w:cs="Times New Roman"/>
@@ -5223,10 +6685,10 @@
       <w:szCs w:val="26"/>
     </w:rPr>
   </w:style>
-  <w:style w:type="character" w:customStyle="1" w:styleId="Heading6Char">
-    <w:name w:val="Heading 6 Char"/>
-    <w:basedOn w:val="DefaultParagraphFont"/>
-    <w:link w:val="Heading6"/>
+  <w:style w:type="character" w:customStyle="1" w:styleId="Kop6Char">
+    <w:name w:val="Kop 6 Char"/>
+    <w:basedOn w:val="Standaardalinea-lettertype"/>
+    <w:link w:val="Kop6"/>
     <w:uiPriority w:val="9"/>
     <w:rPr>
       <w:rFonts w:asciiTheme="majorHAnsi" w:hAnsiTheme="majorHAnsi" w:cs="Times New Roman"/>
@@ -5236,10 +6698,10 @@
       <w:szCs w:val="20"/>
     </w:rPr>
   </w:style>
-  <w:style w:type="character" w:customStyle="1" w:styleId="Heading7Char">
-    <w:name w:val="Heading 7 Char"/>
-    <w:basedOn w:val="DefaultParagraphFont"/>
-    <w:link w:val="Heading7"/>
+  <w:style w:type="character" w:customStyle="1" w:styleId="Kop7Char">
+    <w:name w:val="Kop 7 Char"/>
+    <w:basedOn w:val="Standaardalinea-lettertype"/>
+    <w:link w:val="Kop7"/>
     <w:uiPriority w:val="9"/>
     <w:rPr>
       <w:rFonts w:asciiTheme="majorHAnsi" w:hAnsiTheme="majorHAnsi" w:cs="Times New Roman"/>
@@ -5250,10 +6712,10 @@
       <w:szCs w:val="20"/>
     </w:rPr>
   </w:style>
-  <w:style w:type="character" w:customStyle="1" w:styleId="Heading8Char">
-    <w:name w:val="Heading 8 Char"/>
-    <w:basedOn w:val="DefaultParagraphFont"/>
-    <w:link w:val="Heading8"/>
+  <w:style w:type="character" w:customStyle="1" w:styleId="Kop8Char">
+    <w:name w:val="Kop 8 Char"/>
+    <w:basedOn w:val="Standaardalinea-lettertype"/>
+    <w:link w:val="Kop8"/>
     <w:uiPriority w:val="9"/>
     <w:rPr>
       <w:rFonts w:asciiTheme="majorHAnsi" w:hAnsiTheme="majorHAnsi" w:cs="Times New Roman"/>
@@ -5262,10 +6724,10 @@
       <w:szCs w:val="20"/>
     </w:rPr>
   </w:style>
-  <w:style w:type="character" w:customStyle="1" w:styleId="Heading9Char">
-    <w:name w:val="Heading 9 Char"/>
-    <w:basedOn w:val="DefaultParagraphFont"/>
-    <w:link w:val="Heading9"/>
+  <w:style w:type="character" w:customStyle="1" w:styleId="Kop9Char">
+    <w:name w:val="Kop 9 Char"/>
+    <w:basedOn w:val="Standaardalinea-lettertype"/>
+    <w:link w:val="Kop9"/>
     <w:uiPriority w:val="9"/>
     <w:rPr>
       <w:rFonts w:asciiTheme="majorHAnsi" w:hAnsiTheme="majorHAnsi" w:cs="Times New Roman"/>
@@ -5275,9 +6737,9 @@
       <w:szCs w:val="20"/>
     </w:rPr>
   </w:style>
-  <w:style w:type="character" w:styleId="IntenseEmphasis">
+  <w:style w:type="character" w:styleId="Intensievebenadrukking">
     <w:name w:val="Intense Emphasis"/>
-    <w:basedOn w:val="DefaultParagraphFont"/>
+    <w:basedOn w:val="Standaardalinea-lettertype"/>
     <w:uiPriority w:val="21"/>
     <w:qFormat/>
     <w:rPr>
@@ -5292,9 +6754,9 @@
       <w:szCs w:val="20"/>
     </w:rPr>
   </w:style>
-  <w:style w:type="paragraph" w:styleId="IntenseQuote">
+  <w:style w:type="paragraph" w:styleId="Duidelijkcitaat">
     <w:name w:val="Intense Quote"/>
-    <w:basedOn w:val="Normal"/>
+    <w:basedOn w:val="Standaard"/>
     <w:qFormat/>
     <w:pPr>
       <w:pBdr>
@@ -5314,9 +6776,9 @@
       <w:sz w:val="32"/>
     </w:rPr>
   </w:style>
-  <w:style w:type="character" w:styleId="IntenseReference">
+  <w:style w:type="character" w:styleId="Intensieveverwijzing">
     <w:name w:val="Intense Reference"/>
-    <w:basedOn w:val="DefaultParagraphFont"/>
+    <w:basedOn w:val="Standaardalinea-lettertype"/>
     <w:uiPriority w:val="32"/>
     <w:qFormat/>
     <w:rPr>
@@ -5328,9 +6790,9 @@
       <w:u w:val="single"/>
     </w:rPr>
   </w:style>
-  <w:style w:type="paragraph" w:styleId="ListBullet">
+  <w:style w:type="paragraph" w:styleId="Lijstopsomteken">
     <w:name w:val="List Bullet"/>
-    <w:basedOn w:val="Normal"/>
+    <w:basedOn w:val="Standaard"/>
     <w:uiPriority w:val="36"/>
     <w:unhideWhenUsed/>
     <w:qFormat/>
@@ -5342,9 +6804,9 @@
       <w:contextualSpacing/>
     </w:pPr>
   </w:style>
-  <w:style w:type="paragraph" w:styleId="ListBullet2">
+  <w:style w:type="paragraph" w:styleId="Lijstopsomteken2">
     <w:name w:val="List Bullet 2"/>
-    <w:basedOn w:val="Normal"/>
+    <w:basedOn w:val="Standaard"/>
     <w:uiPriority w:val="36"/>
     <w:unhideWhenUsed/>
     <w:qFormat/>
@@ -5355,9 +6817,9 @@
       <w:spacing w:after="0"/>
     </w:pPr>
   </w:style>
-  <w:style w:type="paragraph" w:styleId="ListBullet3">
+  <w:style w:type="paragraph" w:styleId="Lijstopsomteken3">
     <w:name w:val="List Bullet 3"/>
-    <w:basedOn w:val="Normal"/>
+    <w:basedOn w:val="Standaard"/>
     <w:uiPriority w:val="36"/>
     <w:unhideWhenUsed/>
     <w:qFormat/>
@@ -5368,9 +6830,9 @@
       <w:spacing w:after="0"/>
     </w:pPr>
   </w:style>
-  <w:style w:type="paragraph" w:styleId="ListBullet4">
+  <w:style w:type="paragraph" w:styleId="Lijstopsomteken4">
     <w:name w:val="List Bullet 4"/>
-    <w:basedOn w:val="Normal"/>
+    <w:basedOn w:val="Standaard"/>
     <w:uiPriority w:val="36"/>
     <w:unhideWhenUsed/>
     <w:qFormat/>
@@ -5381,9 +6843,9 @@
       <w:spacing w:after="0"/>
     </w:pPr>
   </w:style>
-  <w:style w:type="paragraph" w:styleId="ListBullet5">
+  <w:style w:type="paragraph" w:styleId="Lijstopsomteken5">
     <w:name w:val="List Bullet 5"/>
-    <w:basedOn w:val="Normal"/>
+    <w:basedOn w:val="Standaard"/>
     <w:uiPriority w:val="36"/>
     <w:unhideWhenUsed/>
     <w:qFormat/>
@@ -5394,28 +6856,28 @@
       <w:spacing w:after="0"/>
     </w:pPr>
   </w:style>
-  <w:style w:type="paragraph" w:styleId="NoSpacing">
+  <w:style w:type="paragraph" w:styleId="Geenafstand">
     <w:name w:val="No Spacing"/>
-    <w:basedOn w:val="Normal"/>
+    <w:basedOn w:val="Standaard"/>
     <w:uiPriority w:val="1"/>
     <w:qFormat/>
     <w:pPr>
       <w:spacing w:after="0" w:line="240" w:lineRule="auto"/>
     </w:pPr>
   </w:style>
-  <w:style w:type="character" w:styleId="PlaceholderText">
+  <w:style w:type="character" w:styleId="Tekstvantijdelijkeaanduiding">
     <w:name w:val="Placeholder Text"/>
-    <w:basedOn w:val="DefaultParagraphFont"/>
+    <w:basedOn w:val="Standaardalinea-lettertype"/>
     <w:uiPriority w:val="99"/>
     <w:semiHidden/>
     <w:rPr>
       <w:color w:val="808080"/>
     </w:rPr>
   </w:style>
-  <w:style w:type="paragraph" w:styleId="Quote">
+  <w:style w:type="paragraph" w:styleId="Citaat">
     <w:name w:val="Quote"/>
-    <w:basedOn w:val="Normal"/>
-    <w:link w:val="QuoteChar"/>
+    <w:basedOn w:val="Standaard"/>
+    <w:link w:val="CitaatChar"/>
     <w:uiPriority w:val="29"/>
     <w:qFormat/>
     <w:rPr>
@@ -5424,10 +6886,10 @@
       <w:sz w:val="24"/>
     </w:rPr>
   </w:style>
-  <w:style w:type="character" w:customStyle="1" w:styleId="QuoteChar">
-    <w:name w:val="Quote Char"/>
-    <w:basedOn w:val="DefaultParagraphFont"/>
-    <w:link w:val="Quote"/>
+  <w:style w:type="character" w:customStyle="1" w:styleId="CitaatChar">
+    <w:name w:val="Citaat Char"/>
+    <w:basedOn w:val="Standaardalinea-lettertype"/>
+    <w:link w:val="Citaat"/>
     <w:uiPriority w:val="29"/>
     <w:rPr>
       <w:rFonts w:cs="Times New Roman"/>
@@ -5437,7 +6899,7 @@
       <w:szCs w:val="20"/>
     </w:rPr>
   </w:style>
-  <w:style w:type="character" w:styleId="Strong">
+  <w:style w:type="character" w:styleId="Zwaar">
     <w:name w:val="Strong"/>
     <w:uiPriority w:val="22"/>
     <w:qFormat/>
@@ -5447,9 +6909,9 @@
       <w:color w:val="9B2D1F" w:themeColor="accent2"/>
     </w:rPr>
   </w:style>
-  <w:style w:type="character" w:styleId="SubtleEmphasis">
+  <w:style w:type="character" w:styleId="Subtielebenadrukking">
     <w:name w:val="Subtle Emphasis"/>
-    <w:basedOn w:val="DefaultParagraphFont"/>
+    <w:basedOn w:val="Standaardalinea-lettertype"/>
     <w:uiPriority w:val="19"/>
     <w:qFormat/>
     <w:rPr>
@@ -5463,9 +6925,9 @@
       <w:szCs w:val="24"/>
     </w:rPr>
   </w:style>
-  <w:style w:type="character" w:styleId="SubtleReference">
+  <w:style w:type="character" w:styleId="Subtieleverwijzing">
     <w:name w:val="Subtle Reference"/>
-    <w:basedOn w:val="DefaultParagraphFont"/>
+    <w:basedOn w:val="Standaardalinea-lettertype"/>
     <w:uiPriority w:val="31"/>
     <w:qFormat/>
     <w:rPr>
@@ -5476,9 +6938,9 @@
       <w:u w:val="single"/>
     </w:rPr>
   </w:style>
-  <w:style w:type="table" w:styleId="TableGrid">
+  <w:style w:type="table" w:styleId="Tabelraster">
     <w:name w:val="Table Grid"/>
-    <w:basedOn w:val="TableNormal"/>
+    <w:basedOn w:val="Standaardtabel"/>
     <w:uiPriority w:val="1"/>
     <w:pPr>
       <w:spacing w:after="0" w:line="240" w:lineRule="auto"/>
@@ -5497,10 +6959,10 @@
       </w:tblBorders>
     </w:tblPr>
   </w:style>
-  <w:style w:type="paragraph" w:styleId="TOC1">
+  <w:style w:type="paragraph" w:styleId="Inhopg1">
     <w:name w:val="toc 1"/>
-    <w:basedOn w:val="Normal"/>
-    <w:next w:val="Normal"/>
+    <w:basedOn w:val="Standaard"/>
+    <w:next w:val="Standaard"/>
     <w:autoRedefine/>
     <w:uiPriority w:val="99"/>
     <w:semiHidden/>
@@ -5518,10 +6980,10 @@
       <w:color w:val="9B2D1F" w:themeColor="accent2"/>
     </w:rPr>
   </w:style>
-  <w:style w:type="paragraph" w:styleId="TOC2">
+  <w:style w:type="paragraph" w:styleId="Inhopg2">
     <w:name w:val="toc 2"/>
-    <w:basedOn w:val="Normal"/>
-    <w:next w:val="Normal"/>
+    <w:basedOn w:val="Standaard"/>
+    <w:next w:val="Standaard"/>
     <w:autoRedefine/>
     <w:uiPriority w:val="99"/>
     <w:semiHidden/>
@@ -5539,10 +7001,10 @@
       <w:noProof/>
     </w:rPr>
   </w:style>
-  <w:style w:type="paragraph" w:styleId="TOC3">
+  <w:style w:type="paragraph" w:styleId="Inhopg3">
     <w:name w:val="toc 3"/>
-    <w:basedOn w:val="Normal"/>
-    <w:next w:val="Normal"/>
+    <w:basedOn w:val="Standaard"/>
+    <w:next w:val="Standaard"/>
     <w:autoRedefine/>
     <w:uiPriority w:val="99"/>
     <w:semiHidden/>
@@ -5560,10 +7022,10 @@
       <w:noProof/>
     </w:rPr>
   </w:style>
-  <w:style w:type="paragraph" w:styleId="TOC4">
+  <w:style w:type="paragraph" w:styleId="Inhopg4">
     <w:name w:val="toc 4"/>
-    <w:basedOn w:val="Normal"/>
-    <w:next w:val="Normal"/>
+    <w:basedOn w:val="Standaard"/>
+    <w:next w:val="Standaard"/>
     <w:autoRedefine/>
     <w:uiPriority w:val="99"/>
     <w:semiHidden/>
@@ -5581,10 +7043,10 @@
       <w:noProof/>
     </w:rPr>
   </w:style>
-  <w:style w:type="paragraph" w:styleId="TOC5">
+  <w:style w:type="paragraph" w:styleId="Inhopg5">
     <w:name w:val="toc 5"/>
-    <w:basedOn w:val="Normal"/>
-    <w:next w:val="Normal"/>
+    <w:basedOn w:val="Standaard"/>
+    <w:next w:val="Standaard"/>
     <w:autoRedefine/>
     <w:uiPriority w:val="99"/>
     <w:semiHidden/>
@@ -5602,10 +7064,10 @@
       <w:noProof/>
     </w:rPr>
   </w:style>
-  <w:style w:type="paragraph" w:styleId="TOC6">
+  <w:style w:type="paragraph" w:styleId="Inhopg6">
     <w:name w:val="toc 6"/>
-    <w:basedOn w:val="Normal"/>
-    <w:next w:val="Normal"/>
+    <w:basedOn w:val="Standaard"/>
+    <w:next w:val="Standaard"/>
     <w:autoRedefine/>
     <w:uiPriority w:val="99"/>
     <w:semiHidden/>
@@ -5623,10 +7085,10 @@
       <w:noProof/>
     </w:rPr>
   </w:style>
-  <w:style w:type="paragraph" w:styleId="TOC7">
+  <w:style w:type="paragraph" w:styleId="Inhopg7">
     <w:name w:val="toc 7"/>
-    <w:basedOn w:val="Normal"/>
-    <w:next w:val="Normal"/>
+    <w:basedOn w:val="Standaard"/>
+    <w:next w:val="Standaard"/>
     <w:autoRedefine/>
     <w:uiPriority w:val="99"/>
     <w:semiHidden/>
@@ -5644,10 +7106,10 @@
       <w:noProof/>
     </w:rPr>
   </w:style>
-  <w:style w:type="paragraph" w:styleId="TOC8">
+  <w:style w:type="paragraph" w:styleId="Inhopg8">
     <w:name w:val="toc 8"/>
-    <w:basedOn w:val="Normal"/>
-    <w:next w:val="Normal"/>
+    <w:basedOn w:val="Standaard"/>
+    <w:next w:val="Standaard"/>
     <w:autoRedefine/>
     <w:uiPriority w:val="99"/>
     <w:semiHidden/>
@@ -5665,10 +7127,10 @@
       <w:noProof/>
     </w:rPr>
   </w:style>
-  <w:style w:type="paragraph" w:styleId="TOC9">
+  <w:style w:type="paragraph" w:styleId="Inhopg9">
     <w:name w:val="toc 9"/>
-    <w:basedOn w:val="Normal"/>
-    <w:next w:val="Normal"/>
+    <w:basedOn w:val="Standaard"/>
+    <w:next w:val="Standaard"/>
     <w:autoRedefine/>
     <w:uiPriority w:val="99"/>
     <w:semiHidden/>
@@ -5686,9 +7148,9 @@
       <w:noProof/>
     </w:rPr>
   </w:style>
-  <w:style w:type="paragraph" w:styleId="ListParagraph">
+  <w:style w:type="paragraph" w:styleId="Lijstalinea">
     <w:name w:val="List Paragraph"/>
-    <w:basedOn w:val="Normal"/>
+    <w:basedOn w:val="Standaard"/>
     <w:uiPriority w:val="34"/>
     <w:qFormat/>
     <w:rsid w:val="007748E0"/>
@@ -5941,6 +7403,7 @@
     <w:rsid w:val="00960C90"/>
     <w:rsid w:val="009D7090"/>
     <w:rsid w:val="00B8150C"/>
+    <w:rsid w:val="00BE3E70"/>
     <w:rsid w:val="00C76DB1"/>
     <w:rsid w:val="00DD33CC"/>
     <w:rsid w:val="00E17D40"/>
@@ -5961,8 +7424,8 @@
   </m:mathPr>
   <w:themeFontLang w:val="nl-NL"/>
   <w:clrSchemeMapping w:bg1="light1" w:t1="dark1" w:bg2="light2" w:t2="dark2" w:accent1="accent1" w:accent2="accent2" w:accent3="accent3" w:accent4="accent4" w:accent5="accent5" w:accent6="accent6" w:hyperlink="hyperlink" w:followedHyperlink="followedHyperlink"/>
-  <w:decimalSymbol w:val=","/>
-  <w:listSeparator w:val=";"/>
+  <w:decimalSymbol w:val="."/>
+  <w:listSeparator w:val=","/>
   <w15:chartTrackingRefBased/>
 </w:settings>
 </file>
@@ -6357,15 +7820,15 @@
     <w:lsdException w:name="List Table 6 Colorful Accent 6" w:uiPriority="51"/>
     <w:lsdException w:name="List Table 7 Colorful Accent 6" w:uiPriority="52"/>
   </w:latentStyles>
-  <w:style w:type="paragraph" w:default="1" w:styleId="Normal">
+  <w:style w:type="paragraph" w:default="1" w:styleId="Standaard">
     <w:name w:val="Normal"/>
     <w:qFormat/>
   </w:style>
-  <w:style w:type="paragraph" w:styleId="Heading1">
+  <w:style w:type="paragraph" w:styleId="Kop1">
     <w:name w:val="heading 1"/>
-    <w:basedOn w:val="Normal"/>
-    <w:next w:val="Normal"/>
-    <w:link w:val="Heading1Char"/>
+    <w:basedOn w:val="Standaard"/>
+    <w:next w:val="Standaard"/>
+    <w:link w:val="Kop1Char"/>
     <w:uiPriority w:val="9"/>
     <w:qFormat/>
     <w:pPr>
@@ -6381,11 +7844,11 @@
       <w:szCs w:val="32"/>
     </w:rPr>
   </w:style>
-  <w:style w:type="paragraph" w:styleId="Heading2">
+  <w:style w:type="paragraph" w:styleId="Kop2">
     <w:name w:val="heading 2"/>
-    <w:basedOn w:val="Normal"/>
-    <w:next w:val="Normal"/>
-    <w:link w:val="Heading2Char"/>
+    <w:basedOn w:val="Standaard"/>
+    <w:next w:val="Standaard"/>
+    <w:link w:val="Kop2Char"/>
     <w:uiPriority w:val="9"/>
     <w:qFormat/>
     <w:pPr>
@@ -6401,11 +7864,11 @@
       <w:szCs w:val="28"/>
     </w:rPr>
   </w:style>
-  <w:style w:type="paragraph" w:styleId="Heading3">
+  <w:style w:type="paragraph" w:styleId="Kop3">
     <w:name w:val="heading 3"/>
-    <w:basedOn w:val="Normal"/>
-    <w:next w:val="Normal"/>
-    <w:link w:val="Heading3Char"/>
+    <w:basedOn w:val="Standaard"/>
+    <w:next w:val="Standaard"/>
+    <w:link w:val="Kop3Char"/>
     <w:uiPriority w:val="9"/>
     <w:qFormat/>
     <w:pPr>
@@ -6421,13 +7884,13 @@
       <w:szCs w:val="24"/>
     </w:rPr>
   </w:style>
-  <w:style w:type="character" w:default="1" w:styleId="DefaultParagraphFont">
+  <w:style w:type="character" w:default="1" w:styleId="Standaardalinea-lettertype">
     <w:name w:val="Default Paragraph Font"/>
     <w:uiPriority w:val="1"/>
     <w:semiHidden/>
     <w:unhideWhenUsed/>
   </w:style>
-  <w:style w:type="table" w:default="1" w:styleId="TableNormal">
+  <w:style w:type="table" w:default="1" w:styleId="Standaardtabel">
     <w:name w:val="Normal Table"/>
     <w:uiPriority w:val="99"/>
     <w:semiHidden/>
@@ -6442,7 +7905,7 @@
       </w:tblCellMar>
     </w:tblPr>
   </w:style>
-  <w:style w:type="numbering" w:default="1" w:styleId="NoList">
+  <w:style w:type="numbering" w:default="1" w:styleId="Geenlijst">
     <w:name w:val="No List"/>
     <w:uiPriority w:val="99"/>
     <w:semiHidden/>
@@ -6454,10 +7917,10 @@
   <w:style w:type="paragraph" w:customStyle="1" w:styleId="0FA81F1A0D1C4265A5E238484729D7F0">
     <w:name w:val="0FA81F1A0D1C4265A5E238484729D7F0"/>
   </w:style>
-  <w:style w:type="character" w:customStyle="1" w:styleId="Heading1Char">
-    <w:name w:val="Heading 1 Char"/>
-    <w:basedOn w:val="DefaultParagraphFont"/>
-    <w:link w:val="Heading1"/>
+  <w:style w:type="character" w:customStyle="1" w:styleId="Kop1Char">
+    <w:name w:val="Kop 1 Char"/>
+    <w:basedOn w:val="Standaardalinea-lettertype"/>
+    <w:link w:val="Kop1"/>
     <w:uiPriority w:val="9"/>
     <w:rPr>
       <w:rFonts w:asciiTheme="majorHAnsi" w:eastAsiaTheme="minorHAnsi" w:hAnsiTheme="majorHAnsi" w:cs="Times New Roman"/>
@@ -6468,10 +7931,10 @@
       <w:szCs w:val="32"/>
     </w:rPr>
   </w:style>
-  <w:style w:type="character" w:customStyle="1" w:styleId="Heading2Char">
-    <w:name w:val="Heading 2 Char"/>
-    <w:basedOn w:val="DefaultParagraphFont"/>
-    <w:link w:val="Heading2"/>
+  <w:style w:type="character" w:customStyle="1" w:styleId="Kop2Char">
+    <w:name w:val="Kop 2 Char"/>
+    <w:basedOn w:val="Standaardalinea-lettertype"/>
+    <w:link w:val="Kop2"/>
     <w:uiPriority w:val="9"/>
     <w:rPr>
       <w:rFonts w:asciiTheme="majorHAnsi" w:eastAsiaTheme="minorHAnsi" w:hAnsiTheme="majorHAnsi" w:cs="Times New Roman"/>
@@ -6482,10 +7945,10 @@
       <w:szCs w:val="28"/>
     </w:rPr>
   </w:style>
-  <w:style w:type="character" w:customStyle="1" w:styleId="Heading3Char">
-    <w:name w:val="Heading 3 Char"/>
-    <w:basedOn w:val="DefaultParagraphFont"/>
-    <w:link w:val="Heading3"/>
+  <w:style w:type="character" w:customStyle="1" w:styleId="Kop3Char">
+    <w:name w:val="Kop 3 Char"/>
+    <w:basedOn w:val="Standaardalinea-lettertype"/>
+    <w:link w:val="Kop3"/>
     <w:uiPriority w:val="9"/>
     <w:rPr>
       <w:rFonts w:asciiTheme="majorHAnsi" w:eastAsiaTheme="minorHAnsi" w:hAnsiTheme="majorHAnsi" w:cs="Times New Roman"/>
@@ -6496,9 +7959,9 @@
       <w:szCs w:val="24"/>
     </w:rPr>
   </w:style>
-  <w:style w:type="character" w:styleId="PlaceholderText">
+  <w:style w:type="character" w:styleId="Tekstvantijdelijkeaanduiding">
     <w:name w:val="Placeholder Text"/>
-    <w:basedOn w:val="DefaultParagraphFont"/>
+    <w:basedOn w:val="Standaardalinea-lettertype"/>
     <w:uiPriority w:val="99"/>
     <w:semiHidden/>
     <w:rPr>
@@ -6803,15 +8266,6 @@
 </file>
 
 <file path=customXml/item2.xml><?xml version="1.0" encoding="utf-8"?>
-<?mso-contentType ?>
-<FormTemplates xmlns="http://schemas.microsoft.com/sharepoint/v3/contenttype/forms">
-  <Display>DocumentLibraryForm</Display>
-  <Edit>AssetEditForm</Edit>
-  <New>DocumentLibraryForm</New>
-</FormTemplates>
-</file>
-
-<file path=customXml/item3.xml><?xml version="1.0" encoding="utf-8"?>
 <outs:outSpaceData xmlns:outs="http://schemas.microsoft.com/office/2009/outspace/metadata">
   <outs:relatedDates/>
   <outs:relatedDocuments/>
@@ -6819,6 +8273,15 @@
   <outs:propertyMetadataList/>
   <outs:corruptMetadataWasLost/>
 </outs:outSpaceData>
+</file>
+
+<file path=customXml/item3.xml><?xml version="1.0" encoding="utf-8"?>
+<?mso-contentType ?>
+<FormTemplates xmlns="http://schemas.microsoft.com/sharepoint/v3/contenttype/forms">
+  <Display>DocumentLibraryForm</Display>
+  <Edit>AssetEditForm</Edit>
+  <New>DocumentLibraryForm</New>
+</FormTemplates>
 </file>
 
 <file path=customXml/item4.xml><?xml version="1.0" encoding="utf-8"?>
@@ -6834,6 +8297,14 @@
 </file>
 
 <file path=customXml/itemProps2.xml><?xml version="1.0" encoding="utf-8"?>
+<ds:datastoreItem xmlns:ds="http://schemas.openxmlformats.org/officeDocument/2006/customXml" ds:itemID="{800B806B-C3C7-4EFE-A57F-81DC87A14EE1}">
+  <ds:schemaRefs>
+    <ds:schemaRef ds:uri="http://schemas.microsoft.com/office/2009/outspace/metadata"/>
+  </ds:schemaRefs>
+</ds:datastoreItem>
+</file>
+
+<file path=customXml/itemProps3.xml><?xml version="1.0" encoding="utf-8"?>
 <ds:datastoreItem xmlns:ds="http://schemas.openxmlformats.org/officeDocument/2006/customXml" ds:itemID="{CCBB6253-25EE-4BB0-B942-7A7F50E0DC33}">
   <ds:schemaRefs>
     <ds:schemaRef ds:uri="http://schemas.microsoft.com/sharepoint/v3/contenttype/forms"/>
@@ -6841,16 +8312,8 @@
 </ds:datastoreItem>
 </file>
 
-<file path=customXml/itemProps3.xml><?xml version="1.0" encoding="utf-8"?>
-<ds:datastoreItem xmlns:ds="http://schemas.openxmlformats.org/officeDocument/2006/customXml" ds:itemID="{800B806B-C3C7-4EFE-A57F-81DC87A14EE1}">
-  <ds:schemaRefs>
-    <ds:schemaRef ds:uri="http://schemas.microsoft.com/office/2009/outspace/metadata"/>
-  </ds:schemaRefs>
-</ds:datastoreItem>
-</file>
-
 <file path=customXml/itemProps4.xml><?xml version="1.0" encoding="utf-8"?>
-<ds:datastoreItem xmlns:ds="http://schemas.openxmlformats.org/officeDocument/2006/customXml" ds:itemID="{D431AE41-B227-4D64-A6E4-218DC401459F}">
+<ds:datastoreItem xmlns:ds="http://schemas.openxmlformats.org/officeDocument/2006/customXml" ds:itemID="{04ACF7AB-5BCE-4A7E-82C7-2FC6ABF4126F}">
   <ds:schemaRefs>
     <ds:schemaRef ds:uri="http://schemas.openxmlformats.org/officeDocument/2006/bibliography"/>
   </ds:schemaRefs>

</xml_diff>